<commit_message>
Updated doc, using fixed providers => schemes standard update (0.5.0).
</commit_message>
<xml_diff>
--- a/BasicDoc.docx
+++ b/BasicDoc.docx
@@ -322,8 +322,6 @@
         </w:rPr>
         <w:t xml:space="preserve"> not defined</w:t>
       </w:r>
-      <w:bookmarkStart w:id="0" w:name="_GoBack"/>
-      <w:bookmarkEnd w:id="0"/>
       <w:r>
         <w:rPr>
           <w:lang w:val="en-US"/>
@@ -628,21 +626,7 @@
                                   <w:rFonts w:ascii="Courier New" w:hAnsi="Courier New" w:cs="Courier New"/>
                                   <w:sz w:val="18"/>
                                 </w:rPr>
-                                <w:t>s</w:t>
-                              </w:r>
-                              <w:r>
-                                <w:rPr>
-                                  <w:rFonts w:ascii="Courier New" w:hAnsi="Courier New" w:cs="Courier New"/>
-                                  <w:sz w:val="18"/>
-                                </w:rPr>
-                                <w:t>t</w:t>
-                              </w:r>
-                              <w:r>
-                                <w:rPr>
-                                  <w:rFonts w:ascii="Courier New" w:hAnsi="Courier New" w:cs="Courier New"/>
-                                  <w:sz w:val="18"/>
-                                </w:rPr>
-                                <w:t>ring[</w:t>
+                                <w:t>string[</w:t>
                               </w:r>
                               <w:proofErr w:type="gramEnd"/>
                               <w:r>
@@ -1753,21 +1737,7 @@
                             <w:rFonts w:ascii="Courier New" w:hAnsi="Courier New" w:cs="Courier New"/>
                             <w:sz w:val="18"/>
                           </w:rPr>
-                          <w:t>s</w:t>
-                        </w:r>
-                        <w:r>
-                          <w:rPr>
-                            <w:rFonts w:ascii="Courier New" w:hAnsi="Courier New" w:cs="Courier New"/>
-                            <w:sz w:val="18"/>
-                          </w:rPr>
-                          <w:t>t</w:t>
-                        </w:r>
-                        <w:r>
-                          <w:rPr>
-                            <w:rFonts w:ascii="Courier New" w:hAnsi="Courier New" w:cs="Courier New"/>
-                            <w:sz w:val="18"/>
-                          </w:rPr>
-                          <w:t>ring[</w:t>
+                          <w:t>string[</w:t>
                         </w:r>
                         <w:proofErr w:type="gramEnd"/>
                         <w:r>
@@ -12617,7 +12587,29 @@
           <w:szCs w:val="19"/>
           <w:lang w:val="yo-NG"/>
         </w:rPr>
-        <w:t>.Providers</w:t>
+        <w:t>.</w:t>
+      </w:r>
+      <w:bookmarkStart w:id="0" w:name="_GoBack"/>
+      <w:r>
+        <w:rPr>
+          <w:rFonts w:ascii="Consolas" w:hAnsi="Consolas" w:cs="Consolas"/>
+          <w:color w:val="000000"/>
+          <w:sz w:val="14"/>
+          <w:szCs w:val="19"/>
+          <w:lang w:val="yo-NG"/>
+        </w:rPr>
+        <w:t>Prov</w:t>
+      </w:r>
+      <w:bookmarkEnd w:id="0"/>
+      <w:r>
+        <w:rPr>
+          <w:rFonts w:ascii="Consolas" w:hAnsi="Consolas" w:cs="Consolas"/>
+          <w:color w:val="000000"/>
+          <w:sz w:val="14"/>
+          <w:szCs w:val="19"/>
+          <w:lang w:val="yo-NG"/>
+        </w:rPr>
+        <w:t>iders</w:t>
       </w:r>
       <w:r>
         <w:rPr>
@@ -13073,7 +13065,17 @@
           <w:szCs w:val="19"/>
           <w:lang w:val="yo-NG"/>
         </w:rPr>
-        <w:t xml:space="preserve"> to communicate with the user..</w:t>
+        <w:t xml:space="preserve"> to communicate with the user</w:t>
+      </w:r>
+      <w:r>
+        <w:rPr>
+          <w:rFonts w:ascii="Consolas" w:hAnsi="Consolas" w:cs="Consolas"/>
+          <w:color w:val="008000"/>
+          <w:sz w:val="14"/>
+          <w:szCs w:val="19"/>
+          <w:lang w:val="yo-NG"/>
+        </w:rPr>
+        <w:t>.</w:t>
       </w:r>
     </w:p>
     <w:p>
@@ -15120,7 +15122,21 @@
           <w:lang w:val="en-US"/>
         </w:rPr>
         <w:lastRenderedPageBreak/>
-        <w:t xml:space="preserve">      "providers": [</w:t>
+        <w:t xml:space="preserve">      "</w:t>
+      </w:r>
+      <w:r>
+        <w:rPr>
+          <w:rFonts w:ascii="Courier New" w:hAnsi="Courier New" w:cs="Courier New"/>
+          <w:lang w:val="en-US"/>
+        </w:rPr>
+        <w:t>schemes</w:t>
+      </w:r>
+      <w:r>
+        <w:rPr>
+          <w:rFonts w:ascii="Courier New" w:hAnsi="Courier New" w:cs="Courier New"/>
+          <w:lang w:val="en-US"/>
+        </w:rPr>
+        <w:t>": [</w:t>
       </w:r>
     </w:p>
     <w:p>
@@ -15738,7 +15754,21 @@
           <w:rFonts w:ascii="Courier New" w:hAnsi="Courier New" w:cs="Courier New"/>
           <w:lang w:val="en-US"/>
         </w:rPr>
-        <w:t xml:space="preserve">      "providers": [</w:t>
+        <w:t xml:space="preserve">      "</w:t>
+      </w:r>
+      <w:r>
+        <w:rPr>
+          <w:rFonts w:ascii="Courier New" w:hAnsi="Courier New" w:cs="Courier New"/>
+          <w:lang w:val="en-US"/>
+        </w:rPr>
+        <w:t>schemes</w:t>
+      </w:r>
+      <w:r>
+        <w:rPr>
+          <w:rFonts w:ascii="Courier New" w:hAnsi="Courier New" w:cs="Courier New"/>
+          <w:lang w:val="en-US"/>
+        </w:rPr>
+        <w:t>": [</w:t>
       </w:r>
     </w:p>
     <w:p>
@@ -17081,7 +17111,21 @@
           <w:rFonts w:ascii="Courier New" w:hAnsi="Courier New" w:cs="Courier New"/>
           <w:lang w:val="en-US"/>
         </w:rPr>
-        <w:t>( {"info":{"user":{"id":3,"name":"carol","providers":[{"name":"Oidc","lastUsed":"2017-07-26T16:21:12.89Z"},{"name":"Basic","lastUsed":"2017-07-26T16:19:38.51Z"}]},"exp":"2017-07-</w:t>
+        <w:t>( {"info":{"user":{"id":3,"name":"carol","</w:t>
+      </w:r>
+      <w:r>
+        <w:rPr>
+          <w:rFonts w:ascii="Courier New" w:hAnsi="Courier New" w:cs="Courier New"/>
+          <w:lang w:val="en-US"/>
+        </w:rPr>
+        <w:t>schemes</w:t>
+      </w:r>
+      <w:r>
+        <w:rPr>
+          <w:rFonts w:ascii="Courier New" w:hAnsi="Courier New" w:cs="Courier New"/>
+          <w:lang w:val="en-US"/>
+        </w:rPr>
+        <w:t>":[{"name":"Oidc","lastUsed":"2017-07-26T16:21:12.89Z"},{"name":"Basic","lastUsed":"2017-07-26T16:19:38.51Z"}]},"exp":"2017-07-</w:t>
       </w:r>
       <w:r>
         <w:rPr>
@@ -18852,7 +18896,21 @@
           <w:rFonts w:ascii="Courier New" w:hAnsi="Courier New" w:cs="Courier New"/>
           <w:lang w:val="en-US"/>
         </w:rPr>
-        <w:t xml:space="preserve">      "providers": []</w:t>
+        <w:t xml:space="preserve">      "</w:t>
+      </w:r>
+      <w:r>
+        <w:rPr>
+          <w:rFonts w:ascii="Courier New" w:hAnsi="Courier New" w:cs="Courier New"/>
+          <w:lang w:val="en-US"/>
+        </w:rPr>
+        <w:t>schemes</w:t>
+      </w:r>
+      <w:r>
+        <w:rPr>
+          <w:rFonts w:ascii="Courier New" w:hAnsi="Courier New" w:cs="Courier New"/>
+          <w:lang w:val="en-US"/>
+        </w:rPr>
+        <w:t>": []</w:t>
       </w:r>
     </w:p>
     <w:p>
@@ -18953,7 +19011,21 @@
           <w:rFonts w:ascii="Courier New" w:hAnsi="Courier New" w:cs="Courier New"/>
           <w:lang w:val="en-US"/>
         </w:rPr>
-        <w:t xml:space="preserve">      "providers": [</w:t>
+        <w:t xml:space="preserve">      "</w:t>
+      </w:r>
+      <w:r>
+        <w:rPr>
+          <w:rFonts w:ascii="Courier New" w:hAnsi="Courier New" w:cs="Courier New"/>
+          <w:lang w:val="en-US"/>
+        </w:rPr>
+        <w:t>schemes</w:t>
+      </w:r>
+      <w:r>
+        <w:rPr>
+          <w:rFonts w:ascii="Courier New" w:hAnsi="Courier New" w:cs="Courier New"/>
+          <w:lang w:val="en-US"/>
+        </w:rPr>
+        <w:t>": [</w:t>
       </w:r>
     </w:p>
     <w:p>

</xml_diff>

<commit_message>
Login now returns failure code and reason string on failure.
</commit_message>
<xml_diff>
--- a/BasicDoc.docx
+++ b/BasicDoc.docx
@@ -10715,49 +10715,13 @@
         <w:rPr>
           <w:lang w:val="en-US"/>
         </w:rPr>
-        <w:t xml:space="preserve">he code above </w:t>
-      </w:r>
-      <w:proofErr w:type="spellStart"/>
-      <w:r>
-        <w:rPr>
-          <w:lang w:val="en-US"/>
-        </w:rPr>
-        <w:t>is</w:t>
-      </w:r>
-      <w:proofErr w:type="spellEnd"/>
-      <w:r>
-        <w:rPr>
-          <w:lang w:val="en-US"/>
-        </w:rPr>
-        <w:t xml:space="preserve"> </w:t>
-      </w:r>
-      <w:proofErr w:type="spellStart"/>
-      <w:r>
-        <w:rPr>
-          <w:lang w:val="en-US"/>
-        </w:rPr>
-        <w:t>from</w:t>
-      </w:r>
-      <w:proofErr w:type="spellEnd"/>
-      <w:r>
-        <w:rPr>
-          <w:lang w:val="en-US"/>
-        </w:rPr>
-        <w:t xml:space="preserve"> the </w:t>
-      </w:r>
-      <w:proofErr w:type="spellStart"/>
-      <w:r>
-        <w:rPr>
-          <w:lang w:val="en-US"/>
-        </w:rPr>
-        <w:t>integration</w:t>
-      </w:r>
-      <w:proofErr w:type="spellEnd"/>
-      <w:r>
-        <w:rPr>
-          <w:lang w:val="en-US"/>
-        </w:rPr>
-        <w:t xml:space="preserve"> tests and </w:t>
+        <w:t xml:space="preserve">he code above is </w:t>
+      </w:r>
+      <w:r>
+        <w:rPr>
+          <w:lang w:val="en-US"/>
+        </w:rPr>
+        <w:t xml:space="preserve">from the integration tests and </w:t>
       </w:r>
       <w:r>
         <w:rPr>
@@ -23171,8 +23135,6 @@
         </w:rPr>
         <w:t>changing these configurations at runtime updates the service behavior accordingly.</w:t>
       </w:r>
-      <w:bookmarkStart w:id="1" w:name="_GoBack"/>
-      <w:bookmarkEnd w:id="1"/>
     </w:p>
     <w:p>
       <w:pPr>
@@ -23667,6 +23629,377 @@
         <w:rPr>
           <w:lang w:val="en-US"/>
         </w:rPr>
+        <w:t xml:space="preserve">If basic authentication succeeds </w:t>
+      </w:r>
+      <w:r>
+        <w:rPr>
+          <w:lang w:val="en-US"/>
+        </w:rPr>
+        <w:br/>
+      </w:r>
+      <w:r>
+        <w:rPr>
+          <w:lang w:val="en-US"/>
+        </w:rPr>
+        <w:sym w:font="Wingdings" w:char="F0E8"/>
+      </w:r>
+      <w:r>
+        <w:rPr>
+          <w:lang w:val="en-US"/>
+        </w:rPr>
+        <w:t xml:space="preserve"> 200 OK</w:t>
+      </w:r>
+    </w:p>
+    <w:p>
+      <w:pPr>
+        <w:spacing w:after="0"/>
+        <w:ind w:left="708"/>
+        <w:rPr>
+          <w:rFonts w:ascii="Courier New" w:hAnsi="Courier New" w:cs="Courier New"/>
+          <w:lang w:val="en-US"/>
+        </w:rPr>
+      </w:pPr>
+      <w:r>
+        <w:rPr>
+          <w:rFonts w:ascii="Courier New" w:hAnsi="Courier New" w:cs="Courier New"/>
+          <w:lang w:val="en-US"/>
+        </w:rPr>
+        <w:t>{</w:t>
+      </w:r>
+    </w:p>
+    <w:p>
+      <w:pPr>
+        <w:spacing w:after="0"/>
+        <w:ind w:left="708"/>
+        <w:rPr>
+          <w:rFonts w:ascii="Courier New" w:hAnsi="Courier New" w:cs="Courier New"/>
+          <w:lang w:val="en-US"/>
+        </w:rPr>
+      </w:pPr>
+      <w:r>
+        <w:rPr>
+          <w:rFonts w:ascii="Courier New" w:hAnsi="Courier New" w:cs="Courier New"/>
+          <w:lang w:val="en-US"/>
+        </w:rPr>
+        <w:t xml:space="preserve">  "info": {</w:t>
+      </w:r>
+    </w:p>
+    <w:p>
+      <w:pPr>
+        <w:spacing w:after="0"/>
+        <w:ind w:left="708"/>
+        <w:rPr>
+          <w:rFonts w:ascii="Courier New" w:hAnsi="Courier New" w:cs="Courier New"/>
+          <w:lang w:val="en-US"/>
+        </w:rPr>
+      </w:pPr>
+      <w:r>
+        <w:rPr>
+          <w:rFonts w:ascii="Courier New" w:hAnsi="Courier New" w:cs="Courier New"/>
+          <w:lang w:val="en-US"/>
+        </w:rPr>
+        <w:t xml:space="preserve">    "user": {</w:t>
+      </w:r>
+    </w:p>
+    <w:p>
+      <w:pPr>
+        <w:spacing w:after="0"/>
+        <w:ind w:left="708"/>
+        <w:rPr>
+          <w:rFonts w:ascii="Courier New" w:hAnsi="Courier New" w:cs="Courier New"/>
+          <w:lang w:val="en-US"/>
+        </w:rPr>
+      </w:pPr>
+      <w:r>
+        <w:rPr>
+          <w:rFonts w:ascii="Courier New" w:hAnsi="Courier New" w:cs="Courier New"/>
+          <w:lang w:val="en-US"/>
+        </w:rPr>
+        <w:t xml:space="preserve">      "id": 2,</w:t>
+      </w:r>
+    </w:p>
+    <w:p>
+      <w:pPr>
+        <w:spacing w:after="0"/>
+        <w:ind w:left="708"/>
+        <w:rPr>
+          <w:rFonts w:ascii="Courier New" w:hAnsi="Courier New" w:cs="Courier New"/>
+          <w:lang w:val="en-US"/>
+        </w:rPr>
+      </w:pPr>
+      <w:r>
+        <w:rPr>
+          <w:rFonts w:ascii="Courier New" w:hAnsi="Courier New" w:cs="Courier New"/>
+          <w:lang w:val="en-US"/>
+        </w:rPr>
+        <w:t xml:space="preserve">      "name": "Albert",</w:t>
+      </w:r>
+    </w:p>
+    <w:p>
+      <w:pPr>
+        <w:spacing w:after="0"/>
+        <w:ind w:left="708"/>
+        <w:rPr>
+          <w:rFonts w:ascii="Courier New" w:hAnsi="Courier New" w:cs="Courier New"/>
+          <w:lang w:val="en-US"/>
+        </w:rPr>
+      </w:pPr>
+      <w:r>
+        <w:rPr>
+          <w:rFonts w:ascii="Courier New" w:hAnsi="Courier New" w:cs="Courier New"/>
+          <w:lang w:val="en-US"/>
+        </w:rPr>
+        <w:t xml:space="preserve">      "</w:t>
+      </w:r>
+      <w:r>
+        <w:rPr>
+          <w:rFonts w:ascii="Courier New" w:hAnsi="Courier New" w:cs="Courier New"/>
+          <w:lang w:val="en-US"/>
+        </w:rPr>
+        <w:t>schemes</w:t>
+      </w:r>
+      <w:r>
+        <w:rPr>
+          <w:rFonts w:ascii="Courier New" w:hAnsi="Courier New" w:cs="Courier New"/>
+          <w:lang w:val="en-US"/>
+        </w:rPr>
+        <w:t>": [</w:t>
+      </w:r>
+    </w:p>
+    <w:p>
+      <w:pPr>
+        <w:spacing w:after="0"/>
+        <w:ind w:left="708"/>
+        <w:rPr>
+          <w:rFonts w:ascii="Courier New" w:hAnsi="Courier New" w:cs="Courier New"/>
+          <w:lang w:val="en-US"/>
+        </w:rPr>
+      </w:pPr>
+      <w:r>
+        <w:rPr>
+          <w:rFonts w:ascii="Courier New" w:hAnsi="Courier New" w:cs="Courier New"/>
+          <w:lang w:val="en-US"/>
+        </w:rPr>
+        <w:t xml:space="preserve">        {</w:t>
+      </w:r>
+    </w:p>
+    <w:p>
+      <w:pPr>
+        <w:spacing w:after="0"/>
+        <w:ind w:left="708"/>
+        <w:rPr>
+          <w:rFonts w:ascii="Courier New" w:hAnsi="Courier New" w:cs="Courier New"/>
+          <w:lang w:val="en-US"/>
+        </w:rPr>
+      </w:pPr>
+      <w:r>
+        <w:rPr>
+          <w:rFonts w:ascii="Courier New" w:hAnsi="Courier New" w:cs="Courier New"/>
+          <w:lang w:val="en-US"/>
+        </w:rPr>
+        <w:t xml:space="preserve">          "name": "Basic",</w:t>
+      </w:r>
+    </w:p>
+    <w:p>
+      <w:pPr>
+        <w:spacing w:after="0"/>
+        <w:ind w:left="708"/>
+        <w:rPr>
+          <w:rFonts w:ascii="Courier New" w:hAnsi="Courier New" w:cs="Courier New"/>
+          <w:lang w:val="en-US"/>
+        </w:rPr>
+      </w:pPr>
+      <w:r>
+        <w:rPr>
+          <w:rFonts w:ascii="Courier New" w:hAnsi="Courier New" w:cs="Courier New"/>
+          <w:lang w:val="en-US"/>
+        </w:rPr>
+        <w:t xml:space="preserve">          "</w:t>
+      </w:r>
+      <w:proofErr w:type="spellStart"/>
+      <w:r>
+        <w:rPr>
+          <w:rFonts w:ascii="Courier New" w:hAnsi="Courier New" w:cs="Courier New"/>
+          <w:lang w:val="en-US"/>
+        </w:rPr>
+        <w:t>lastUsed</w:t>
+      </w:r>
+      <w:proofErr w:type="spellEnd"/>
+      <w:r>
+        <w:rPr>
+          <w:rFonts w:ascii="Courier New" w:hAnsi="Courier New" w:cs="Courier New"/>
+          <w:lang w:val="en-US"/>
+        </w:rPr>
+        <w:t>": "2017-07-26T14:50:48.5767287Z"</w:t>
+      </w:r>
+    </w:p>
+    <w:p>
+      <w:pPr>
+        <w:spacing w:after="0"/>
+        <w:ind w:left="708"/>
+        <w:rPr>
+          <w:rFonts w:ascii="Courier New" w:hAnsi="Courier New" w:cs="Courier New"/>
+          <w:lang w:val="en-US"/>
+        </w:rPr>
+      </w:pPr>
+      <w:r>
+        <w:rPr>
+          <w:rFonts w:ascii="Courier New" w:hAnsi="Courier New" w:cs="Courier New"/>
+          <w:lang w:val="en-US"/>
+        </w:rPr>
+        <w:t xml:space="preserve">        }</w:t>
+      </w:r>
+    </w:p>
+    <w:p>
+      <w:pPr>
+        <w:spacing w:after="0"/>
+        <w:ind w:left="708"/>
+        <w:rPr>
+          <w:rFonts w:ascii="Courier New" w:hAnsi="Courier New" w:cs="Courier New"/>
+          <w:lang w:val="en-US"/>
+        </w:rPr>
+      </w:pPr>
+      <w:r>
+        <w:rPr>
+          <w:rFonts w:ascii="Courier New" w:hAnsi="Courier New" w:cs="Courier New"/>
+          <w:lang w:val="en-US"/>
+        </w:rPr>
+        <w:t xml:space="preserve">      ]</w:t>
+      </w:r>
+    </w:p>
+    <w:p>
+      <w:pPr>
+        <w:spacing w:after="0"/>
+        <w:ind w:left="708"/>
+        <w:rPr>
+          <w:rFonts w:ascii="Courier New" w:hAnsi="Courier New" w:cs="Courier New"/>
+          <w:lang w:val="en-US"/>
+        </w:rPr>
+      </w:pPr>
+      <w:r>
+        <w:rPr>
+          <w:rFonts w:ascii="Courier New" w:hAnsi="Courier New" w:cs="Courier New"/>
+          <w:lang w:val="en-US"/>
+        </w:rPr>
+        <w:t xml:space="preserve">    },</w:t>
+      </w:r>
+    </w:p>
+    <w:p>
+      <w:pPr>
+        <w:spacing w:after="0"/>
+        <w:ind w:left="708"/>
+        <w:rPr>
+          <w:rFonts w:ascii="Courier New" w:hAnsi="Courier New" w:cs="Courier New"/>
+          <w:lang w:val="en-US"/>
+        </w:rPr>
+      </w:pPr>
+      <w:r>
+        <w:rPr>
+          <w:rFonts w:ascii="Courier New" w:hAnsi="Courier New" w:cs="Courier New"/>
+          <w:lang w:val="en-US"/>
+        </w:rPr>
+        <w:t xml:space="preserve">    "</w:t>
+      </w:r>
+      <w:proofErr w:type="spellStart"/>
+      <w:r>
+        <w:rPr>
+          <w:rFonts w:ascii="Courier New" w:hAnsi="Courier New" w:cs="Courier New"/>
+          <w:lang w:val="en-US"/>
+        </w:rPr>
+        <w:t>exp</w:t>
+      </w:r>
+      <w:proofErr w:type="spellEnd"/>
+      <w:r>
+        <w:rPr>
+          <w:rFonts w:ascii="Courier New" w:hAnsi="Courier New" w:cs="Courier New"/>
+          <w:lang w:val="en-US"/>
+        </w:rPr>
+        <w:t>": "2017-07-26T15:10:58.7503983Z"</w:t>
+      </w:r>
+    </w:p>
+    <w:p>
+      <w:pPr>
+        <w:spacing w:after="0"/>
+        <w:ind w:left="708"/>
+        <w:rPr>
+          <w:rFonts w:ascii="Courier New" w:hAnsi="Courier New" w:cs="Courier New"/>
+          <w:lang w:val="en-US"/>
+        </w:rPr>
+      </w:pPr>
+      <w:r>
+        <w:rPr>
+          <w:rFonts w:ascii="Courier New" w:hAnsi="Courier New" w:cs="Courier New"/>
+          <w:lang w:val="en-US"/>
+        </w:rPr>
+        <w:t xml:space="preserve">  },</w:t>
+      </w:r>
+    </w:p>
+    <w:p>
+      <w:pPr>
+        <w:spacing w:after="0"/>
+        <w:ind w:left="708"/>
+        <w:rPr>
+          <w:rFonts w:ascii="Courier New" w:hAnsi="Courier New" w:cs="Courier New"/>
+          <w:lang w:val="en-US"/>
+        </w:rPr>
+      </w:pPr>
+      <w:r>
+        <w:rPr>
+          <w:rFonts w:ascii="Courier New" w:hAnsi="Courier New" w:cs="Courier New"/>
+          <w:lang w:val="en-US"/>
+        </w:rPr>
+        <w:t xml:space="preserve">  "token": "CfDJ8CS62…pLB10X",</w:t>
+      </w:r>
+    </w:p>
+    <w:p>
+      <w:pPr>
+        <w:spacing w:after="0"/>
+        <w:ind w:left="708"/>
+        <w:rPr>
+          <w:rFonts w:ascii="Courier New" w:hAnsi="Courier New" w:cs="Courier New"/>
+          <w:lang w:val="en-US"/>
+        </w:rPr>
+      </w:pPr>
+      <w:r>
+        <w:rPr>
+          <w:rFonts w:ascii="Courier New" w:hAnsi="Courier New" w:cs="Courier New"/>
+          <w:lang w:val="en-US"/>
+        </w:rPr>
+        <w:t xml:space="preserve">  "refreshable": false</w:t>
+      </w:r>
+    </w:p>
+    <w:p>
+      <w:pPr>
+        <w:spacing w:after="0"/>
+        <w:ind w:left="708"/>
+        <w:rPr>
+          <w:rFonts w:ascii="Courier New" w:hAnsi="Courier New" w:cs="Courier New"/>
+          <w:lang w:val="en-US"/>
+        </w:rPr>
+      </w:pPr>
+      <w:r>
+        <w:rPr>
+          <w:rFonts w:ascii="Courier New" w:hAnsi="Courier New" w:cs="Courier New"/>
+          <w:lang w:val="en-US"/>
+        </w:rPr>
+        <w:t>}</w:t>
+      </w:r>
+    </w:p>
+    <w:p>
+      <w:pPr>
+        <w:pStyle w:val="ListParagraph"/>
+        <w:numPr>
+          <w:ilvl w:val="0"/>
+          <w:numId w:val="1"/>
+        </w:numPr>
+        <w:rPr>
+          <w:lang w:val="en-US"/>
+        </w:rPr>
+      </w:pPr>
+      <w:r>
+        <w:rPr>
+          <w:lang w:val="en-US"/>
+        </w:rPr>
         <w:t xml:space="preserve">If basic authentication fails </w:t>
       </w:r>
       <w:r>
@@ -23686,6 +24019,425 @@
           <w:lang w:val="en-US"/>
         </w:rPr>
         <w:t xml:space="preserve"> 401 Unauthorized</w:t>
+      </w:r>
+      <w:r>
+        <w:rPr>
+          <w:lang w:val="en-US"/>
+        </w:rPr>
+        <w:t xml:space="preserve"> with a body that contains the </w:t>
+      </w:r>
+      <w:r>
+        <w:rPr>
+          <w:lang w:val="en-US"/>
+        </w:rPr>
+        <w:t>same</w:t>
+      </w:r>
+      <w:r>
+        <w:rPr>
+          <w:lang w:val="en-US"/>
+        </w:rPr>
+        <w:t xml:space="preserve"> fields</w:t>
+      </w:r>
+      <w:r>
+        <w:rPr>
+          <w:lang w:val="en-US"/>
+        </w:rPr>
+        <w:t xml:space="preserve"> as above</w:t>
+      </w:r>
+      <w:r>
+        <w:rPr>
+          <w:lang w:val="en-US"/>
+        </w:rPr>
+        <w:t xml:space="preserve"> (but set to null) and </w:t>
+      </w:r>
+      <w:r>
+        <w:rPr>
+          <w:lang w:val="en-US"/>
+        </w:rPr>
+        <w:t>a login failure code and reason.</w:t>
+      </w:r>
+    </w:p>
+    <w:p>
+      <w:pPr>
+        <w:spacing w:after="0"/>
+        <w:ind w:left="708"/>
+        <w:rPr>
+          <w:rFonts w:ascii="Courier New" w:hAnsi="Courier New" w:cs="Courier New"/>
+          <w:lang w:val="en-US"/>
+        </w:rPr>
+      </w:pPr>
+      <w:r>
+        <w:rPr>
+          <w:rFonts w:ascii="Courier New" w:hAnsi="Courier New" w:cs="Courier New"/>
+          <w:lang w:val="en-US"/>
+        </w:rPr>
+        <w:t>{</w:t>
+      </w:r>
+    </w:p>
+    <w:p>
+      <w:pPr>
+        <w:spacing w:after="0"/>
+        <w:ind w:left="708"/>
+        <w:rPr>
+          <w:rFonts w:ascii="Courier New" w:hAnsi="Courier New" w:cs="Courier New"/>
+          <w:lang w:val="en-US"/>
+        </w:rPr>
+      </w:pPr>
+      <w:r>
+        <w:rPr>
+          <w:rFonts w:ascii="Courier New" w:hAnsi="Courier New" w:cs="Courier New"/>
+          <w:lang w:val="en-US"/>
+        </w:rPr>
+        <w:t xml:space="preserve">  </w:t>
+      </w:r>
+      <w:r>
+        <w:rPr>
+          <w:rFonts w:ascii="Courier New" w:hAnsi="Courier New" w:cs="Courier New"/>
+          <w:lang w:val="en-US"/>
+        </w:rPr>
+        <w:t>"info":</w:t>
+      </w:r>
+      <w:r>
+        <w:rPr>
+          <w:rFonts w:ascii="Courier New" w:hAnsi="Courier New" w:cs="Courier New"/>
+          <w:lang w:val="en-US"/>
+        </w:rPr>
+        <w:t xml:space="preserve"> </w:t>
+      </w:r>
+      <w:r>
+        <w:rPr>
+          <w:rFonts w:ascii="Courier New" w:hAnsi="Courier New" w:cs="Courier New"/>
+          <w:lang w:val="en-US"/>
+        </w:rPr>
+        <w:t>null,</w:t>
+      </w:r>
+    </w:p>
+    <w:p>
+      <w:pPr>
+        <w:spacing w:after="0"/>
+        <w:ind w:left="708"/>
+        <w:rPr>
+          <w:rFonts w:ascii="Courier New" w:hAnsi="Courier New" w:cs="Courier New"/>
+          <w:lang w:val="en-US"/>
+        </w:rPr>
+      </w:pPr>
+      <w:r>
+        <w:rPr>
+          <w:rFonts w:ascii="Courier New" w:hAnsi="Courier New" w:cs="Courier New"/>
+          <w:lang w:val="en-US"/>
+        </w:rPr>
+        <w:t xml:space="preserve">  </w:t>
+      </w:r>
+      <w:r>
+        <w:rPr>
+          <w:rFonts w:ascii="Courier New" w:hAnsi="Courier New" w:cs="Courier New"/>
+          <w:lang w:val="en-US"/>
+        </w:rPr>
+        <w:t>"</w:t>
+      </w:r>
+      <w:proofErr w:type="spellStart"/>
+      <w:r>
+        <w:rPr>
+          <w:rFonts w:ascii="Courier New" w:hAnsi="Courier New" w:cs="Courier New"/>
+          <w:lang w:val="en-US"/>
+        </w:rPr>
+        <w:t>token</w:t>
+      </w:r>
+      <w:proofErr w:type="gramStart"/>
+      <w:r>
+        <w:rPr>
+          <w:rFonts w:ascii="Courier New" w:hAnsi="Courier New" w:cs="Courier New"/>
+          <w:lang w:val="en-US"/>
+        </w:rPr>
+        <w:t>":null</w:t>
+      </w:r>
+      <w:proofErr w:type="spellEnd"/>
+      <w:proofErr w:type="gramEnd"/>
+      <w:r>
+        <w:rPr>
+          <w:rFonts w:ascii="Courier New" w:hAnsi="Courier New" w:cs="Courier New"/>
+          <w:lang w:val="en-US"/>
+        </w:rPr>
+        <w:t>,</w:t>
+      </w:r>
+    </w:p>
+    <w:p>
+      <w:pPr>
+        <w:spacing w:after="0"/>
+        <w:ind w:left="708"/>
+        <w:rPr>
+          <w:rFonts w:ascii="Courier New" w:hAnsi="Courier New" w:cs="Courier New"/>
+          <w:lang w:val="en-US"/>
+        </w:rPr>
+      </w:pPr>
+      <w:r>
+        <w:rPr>
+          <w:rFonts w:ascii="Courier New" w:hAnsi="Courier New" w:cs="Courier New"/>
+          <w:lang w:val="en-US"/>
+        </w:rPr>
+        <w:t xml:space="preserve">  </w:t>
+      </w:r>
+      <w:r>
+        <w:rPr>
+          <w:rFonts w:ascii="Courier New" w:hAnsi="Courier New" w:cs="Courier New"/>
+          <w:lang w:val="en-US"/>
+        </w:rPr>
+        <w:t>"</w:t>
+      </w:r>
+      <w:proofErr w:type="spellStart"/>
+      <w:r>
+        <w:rPr>
+          <w:rFonts w:ascii="Courier New" w:hAnsi="Courier New" w:cs="Courier New"/>
+          <w:lang w:val="en-US"/>
+        </w:rPr>
+        <w:t>refreshable</w:t>
+      </w:r>
+      <w:proofErr w:type="gramStart"/>
+      <w:r>
+        <w:rPr>
+          <w:rFonts w:ascii="Courier New" w:hAnsi="Courier New" w:cs="Courier New"/>
+          <w:lang w:val="en-US"/>
+        </w:rPr>
+        <w:t>":false</w:t>
+      </w:r>
+      <w:proofErr w:type="spellEnd"/>
+      <w:proofErr w:type="gramEnd"/>
+      <w:r>
+        <w:rPr>
+          <w:rFonts w:ascii="Courier New" w:hAnsi="Courier New" w:cs="Courier New"/>
+          <w:lang w:val="en-US"/>
+        </w:rPr>
+        <w:t>,</w:t>
+      </w:r>
+    </w:p>
+    <w:p>
+      <w:pPr>
+        <w:spacing w:after="0"/>
+        <w:ind w:left="708"/>
+        <w:rPr>
+          <w:rFonts w:ascii="Courier New" w:hAnsi="Courier New" w:cs="Courier New"/>
+          <w:b/>
+          <w:lang w:val="en-US"/>
+        </w:rPr>
+      </w:pPr>
+      <w:r>
+        <w:rPr>
+          <w:rFonts w:ascii="Courier New" w:hAnsi="Courier New" w:cs="Courier New"/>
+          <w:b/>
+          <w:lang w:val="en-US"/>
+        </w:rPr>
+        <w:t xml:space="preserve">  </w:t>
+      </w:r>
+      <w:r>
+        <w:rPr>
+          <w:rFonts w:ascii="Courier New" w:hAnsi="Courier New" w:cs="Courier New"/>
+          <w:b/>
+          <w:lang w:val="en-US"/>
+        </w:rPr>
+        <w:t>"loginFailureCode":4,</w:t>
+      </w:r>
+    </w:p>
+    <w:p>
+      <w:pPr>
+        <w:spacing w:after="0"/>
+        <w:ind w:left="708"/>
+        <w:rPr>
+          <w:rFonts w:ascii="Courier New" w:hAnsi="Courier New" w:cs="Courier New"/>
+          <w:b/>
+          <w:lang w:val="en-US"/>
+        </w:rPr>
+      </w:pPr>
+      <w:r>
+        <w:rPr>
+          <w:rFonts w:ascii="Courier New" w:hAnsi="Courier New" w:cs="Courier New"/>
+          <w:b/>
+          <w:lang w:val="en-US"/>
+        </w:rPr>
+        <w:t xml:space="preserve">  </w:t>
+      </w:r>
+      <w:r>
+        <w:rPr>
+          <w:rFonts w:ascii="Courier New" w:hAnsi="Courier New" w:cs="Courier New"/>
+          <w:b/>
+          <w:lang w:val="en-US"/>
+        </w:rPr>
+        <w:t>"</w:t>
+      </w:r>
+      <w:proofErr w:type="spellStart"/>
+      <w:r>
+        <w:rPr>
+          <w:rFonts w:ascii="Courier New" w:hAnsi="Courier New" w:cs="Courier New"/>
+          <w:b/>
+          <w:lang w:val="en-US"/>
+        </w:rPr>
+        <w:t>loginFailureReason</w:t>
+      </w:r>
+      <w:proofErr w:type="spellEnd"/>
+      <w:r>
+        <w:rPr>
+          <w:rFonts w:ascii="Courier New" w:hAnsi="Courier New" w:cs="Courier New"/>
+          <w:b/>
+          <w:lang w:val="en-US"/>
+        </w:rPr>
+        <w:t>":"Invalid credentials."</w:t>
+      </w:r>
+    </w:p>
+    <w:p>
+      <w:pPr>
+        <w:spacing w:after="0"/>
+        <w:ind w:left="708"/>
+        <w:rPr>
+          <w:rFonts w:ascii="Courier New" w:hAnsi="Courier New" w:cs="Courier New"/>
+          <w:lang w:val="en-US"/>
+        </w:rPr>
+      </w:pPr>
+      <w:r>
+        <w:rPr>
+          <w:rFonts w:ascii="Courier New" w:hAnsi="Courier New" w:cs="Courier New"/>
+          <w:lang w:val="en-US"/>
+        </w:rPr>
+        <w:t>}</w:t>
+      </w:r>
+    </w:p>
+    <w:p>
+      <w:pPr>
+        <w:rPr>
+          <w:lang w:val="en-US"/>
+        </w:rPr>
+      </w:pPr>
+    </w:p>
+    <w:p>
+      <w:pPr>
+        <w:rPr>
+          <w:lang w:val="en-US"/>
+        </w:rPr>
+      </w:pPr>
+      <w:r>
+        <w:rPr>
+          <w:lang w:val="en-US"/>
+        </w:rPr>
+        <w:lastRenderedPageBreak/>
+        <w:t xml:space="preserve">When </w:t>
+      </w:r>
+      <w:r>
+        <w:rPr>
+          <w:rFonts w:ascii="Courier New" w:hAnsi="Courier New" w:cs="Courier New"/>
+          <w:lang w:val="en-US"/>
+        </w:rPr>
+        <w:t>refreshable</w:t>
+      </w:r>
+      <w:r>
+        <w:rPr>
+          <w:lang w:val="en-US"/>
+        </w:rPr>
+        <w:t xml:space="preserve"> is true, calls to </w:t>
+      </w:r>
+      <w:r>
+        <w:rPr>
+          <w:rFonts w:ascii="Courier New" w:hAnsi="Courier New" w:cs="Courier New"/>
+          <w:lang w:val="en-US"/>
+        </w:rPr>
+        <w:t>c/refresh</w:t>
+      </w:r>
+      <w:r>
+        <w:rPr>
+          <w:lang w:val="en-US"/>
+        </w:rPr>
+        <w:t xml:space="preserve"> should be done before </w:t>
+      </w:r>
+      <w:proofErr w:type="spellStart"/>
+      <w:r>
+        <w:rPr>
+          <w:rFonts w:ascii="Courier New" w:hAnsi="Courier New" w:cs="Courier New"/>
+          <w:lang w:val="en-US"/>
+        </w:rPr>
+        <w:t>exp</w:t>
+      </w:r>
+      <w:proofErr w:type="spellEnd"/>
+      <w:r>
+        <w:rPr>
+          <w:lang w:val="en-US"/>
+        </w:rPr>
+        <w:t xml:space="preserve"> to refresh the expiration date.</w:t>
+      </w:r>
+    </w:p>
+    <w:p>
+      <w:pPr>
+        <w:pStyle w:val="Heading2"/>
+        <w:rPr>
+          <w:lang w:val="en-US"/>
+        </w:rPr>
+      </w:pPr>
+      <w:r>
+        <w:rPr>
+          <w:lang w:val="en-US"/>
+        </w:rPr>
+        <w:t>(GET, POST</w:t>
+      </w:r>
+      <w:proofErr w:type="gramStart"/>
+      <w:r>
+        <w:rPr>
+          <w:lang w:val="en-US"/>
+        </w:rPr>
+        <w:t xml:space="preserve">) </w:t>
+      </w:r>
+      <w:r>
+        <w:rPr>
+          <w:lang w:val="en-US"/>
+        </w:rPr>
+        <w:t>.</w:t>
+      </w:r>
+      <w:proofErr w:type="spellStart"/>
+      <w:r>
+        <w:rPr>
+          <w:lang w:val="en-US"/>
+        </w:rPr>
+        <w:t>webfront</w:t>
+      </w:r>
+      <w:proofErr w:type="spellEnd"/>
+      <w:proofErr w:type="gramEnd"/>
+      <w:r>
+        <w:rPr>
+          <w:lang w:val="en-US"/>
+        </w:rPr>
+        <w:t>/c/</w:t>
+      </w:r>
+      <w:r>
+        <w:rPr>
+          <w:lang w:val="en-US"/>
+        </w:rPr>
+        <w:t>refresh[?schemes]</w:t>
+      </w:r>
+      <w:r>
+        <w:rPr>
+          <w:lang w:val="en-US"/>
+        </w:rPr>
+        <w:t xml:space="preserve"> </w:t>
+      </w:r>
+    </w:p>
+    <w:p>
+      <w:pPr>
+        <w:rPr>
+          <w:lang w:val="en-US"/>
+        </w:rPr>
+      </w:pPr>
+      <w:r>
+        <w:rPr>
+          <w:lang w:val="en-US"/>
+        </w:rPr>
+        <w:t>This should be the first call from a client that starts withou</w:t>
+      </w:r>
+      <w:r>
+        <w:rPr>
+          <w:lang w:val="en-US"/>
+        </w:rPr>
+        <w:t>t any context: if cookies exist</w:t>
+      </w:r>
+      <w:r>
+        <w:rPr>
+          <w:lang w:val="en-US"/>
+        </w:rPr>
+        <w:t xml:space="preserve"> they are used to restore the authentication token. The other use of this entry point is to refresh an existing token before its expiration.</w:t>
       </w:r>
     </w:p>
     <w:p>
@@ -23703,7 +24455,37 @@
         <w:rPr>
           <w:lang w:val="en-US"/>
         </w:rPr>
-        <w:t xml:space="preserve">If basic authentication succeeds </w:t>
+        <w:t xml:space="preserve">If </w:t>
+      </w:r>
+      <w:r>
+        <w:rPr>
+          <w:lang w:val="en-US"/>
+        </w:rPr>
+        <w:t>a valid</w:t>
+      </w:r>
+      <w:r>
+        <w:rPr>
+          <w:lang w:val="en-US"/>
+        </w:rPr>
+        <w:t xml:space="preserve"> authentication is found (non</w:t>
+      </w:r>
+      <w:r>
+        <w:rPr>
+          <w:lang w:val="en-US"/>
+        </w:rPr>
+        <w:t>-</w:t>
+      </w:r>
+      <w:r>
+        <w:rPr>
+          <w:lang w:val="en-US"/>
+        </w:rPr>
+        <w:t xml:space="preserve">expired Authorization token or </w:t>
+      </w:r>
+      <w:r>
+        <w:rPr>
+          <w:lang w:val="en-US"/>
+        </w:rPr>
+        <w:t xml:space="preserve">Authorization cookie) </w:t>
       </w:r>
       <w:r>
         <w:rPr>
@@ -23726,477 +24508,16 @@
     </w:p>
     <w:p>
       <w:pPr>
-        <w:spacing w:after="0"/>
         <w:ind w:left="708"/>
         <w:rPr>
-          <w:rFonts w:ascii="Courier New" w:hAnsi="Courier New" w:cs="Courier New"/>
-          <w:lang w:val="en-US"/>
-        </w:rPr>
-      </w:pPr>
-      <w:r>
-        <w:rPr>
-          <w:rFonts w:ascii="Courier New" w:hAnsi="Courier New" w:cs="Courier New"/>
-          <w:lang w:val="en-US"/>
-        </w:rPr>
-        <w:t>{</w:t>
-      </w:r>
-    </w:p>
-    <w:p>
-      <w:pPr>
-        <w:spacing w:after="0"/>
-        <w:ind w:left="708"/>
-        <w:rPr>
-          <w:rFonts w:ascii="Courier New" w:hAnsi="Courier New" w:cs="Courier New"/>
-          <w:lang w:val="en-US"/>
-        </w:rPr>
-      </w:pPr>
-      <w:r>
-        <w:rPr>
-          <w:rFonts w:ascii="Courier New" w:hAnsi="Courier New" w:cs="Courier New"/>
-          <w:lang w:val="en-US"/>
-        </w:rPr>
-        <w:t xml:space="preserve">  "info": {</w:t>
-      </w:r>
-    </w:p>
-    <w:p>
-      <w:pPr>
-        <w:spacing w:after="0"/>
-        <w:ind w:left="708"/>
-        <w:rPr>
-          <w:rFonts w:ascii="Courier New" w:hAnsi="Courier New" w:cs="Courier New"/>
-          <w:lang w:val="en-US"/>
-        </w:rPr>
-      </w:pPr>
-      <w:r>
-        <w:rPr>
-          <w:rFonts w:ascii="Courier New" w:hAnsi="Courier New" w:cs="Courier New"/>
-          <w:lang w:val="en-US"/>
-        </w:rPr>
-        <w:t xml:space="preserve">    "user": {</w:t>
-      </w:r>
-    </w:p>
-    <w:p>
-      <w:pPr>
-        <w:spacing w:after="0"/>
-        <w:ind w:left="708"/>
-        <w:rPr>
-          <w:rFonts w:ascii="Courier New" w:hAnsi="Courier New" w:cs="Courier New"/>
-          <w:lang w:val="en-US"/>
-        </w:rPr>
-      </w:pPr>
-      <w:r>
-        <w:rPr>
-          <w:rFonts w:ascii="Courier New" w:hAnsi="Courier New" w:cs="Courier New"/>
-          <w:lang w:val="en-US"/>
-        </w:rPr>
-        <w:t xml:space="preserve">      "id": 2,</w:t>
-      </w:r>
-    </w:p>
-    <w:p>
-      <w:pPr>
-        <w:spacing w:after="0"/>
-        <w:ind w:left="708"/>
-        <w:rPr>
-          <w:rFonts w:ascii="Courier New" w:hAnsi="Courier New" w:cs="Courier New"/>
-          <w:lang w:val="en-US"/>
-        </w:rPr>
-      </w:pPr>
-      <w:r>
-        <w:rPr>
-          <w:rFonts w:ascii="Courier New" w:hAnsi="Courier New" w:cs="Courier New"/>
-          <w:lang w:val="en-US"/>
-        </w:rPr>
-        <w:t xml:space="preserve">      "name": "Albert",</w:t>
-      </w:r>
-    </w:p>
-    <w:p>
-      <w:pPr>
-        <w:spacing w:after="0"/>
-        <w:ind w:left="708"/>
-        <w:rPr>
-          <w:rFonts w:ascii="Courier New" w:hAnsi="Courier New" w:cs="Courier New"/>
-          <w:lang w:val="en-US"/>
-        </w:rPr>
-      </w:pPr>
-      <w:r>
-        <w:rPr>
-          <w:rFonts w:ascii="Courier New" w:hAnsi="Courier New" w:cs="Courier New"/>
-          <w:lang w:val="en-US"/>
-        </w:rPr>
-        <w:t xml:space="preserve">      "</w:t>
-      </w:r>
-      <w:r>
-        <w:rPr>
-          <w:rFonts w:ascii="Courier New" w:hAnsi="Courier New" w:cs="Courier New"/>
-          <w:lang w:val="en-US"/>
-        </w:rPr>
-        <w:t>schemes</w:t>
-      </w:r>
-      <w:r>
-        <w:rPr>
-          <w:rFonts w:ascii="Courier New" w:hAnsi="Courier New" w:cs="Courier New"/>
-          <w:lang w:val="en-US"/>
-        </w:rPr>
-        <w:t>": [</w:t>
-      </w:r>
-    </w:p>
-    <w:p>
-      <w:pPr>
-        <w:spacing w:after="0"/>
-        <w:ind w:left="708"/>
-        <w:rPr>
-          <w:rFonts w:ascii="Courier New" w:hAnsi="Courier New" w:cs="Courier New"/>
-          <w:lang w:val="en-US"/>
-        </w:rPr>
-      </w:pPr>
-      <w:r>
-        <w:rPr>
-          <w:rFonts w:ascii="Courier New" w:hAnsi="Courier New" w:cs="Courier New"/>
-          <w:lang w:val="en-US"/>
-        </w:rPr>
-        <w:t xml:space="preserve">        {</w:t>
-      </w:r>
-    </w:p>
-    <w:p>
-      <w:pPr>
-        <w:spacing w:after="0"/>
-        <w:ind w:left="708"/>
-        <w:rPr>
-          <w:rFonts w:ascii="Courier New" w:hAnsi="Courier New" w:cs="Courier New"/>
-          <w:lang w:val="en-US"/>
-        </w:rPr>
-      </w:pPr>
-      <w:r>
-        <w:rPr>
-          <w:rFonts w:ascii="Courier New" w:hAnsi="Courier New" w:cs="Courier New"/>
-          <w:lang w:val="en-US"/>
-        </w:rPr>
-        <w:t xml:space="preserve">          "name": "Basic",</w:t>
-      </w:r>
-    </w:p>
-    <w:p>
-      <w:pPr>
-        <w:spacing w:after="0"/>
-        <w:ind w:left="708"/>
-        <w:rPr>
-          <w:rFonts w:ascii="Courier New" w:hAnsi="Courier New" w:cs="Courier New"/>
-          <w:lang w:val="en-US"/>
-        </w:rPr>
-      </w:pPr>
-      <w:r>
-        <w:rPr>
-          <w:rFonts w:ascii="Courier New" w:hAnsi="Courier New" w:cs="Courier New"/>
-          <w:lang w:val="en-US"/>
-        </w:rPr>
-        <w:t xml:space="preserve">          "</w:t>
-      </w:r>
-      <w:proofErr w:type="spellStart"/>
-      <w:r>
-        <w:rPr>
-          <w:rFonts w:ascii="Courier New" w:hAnsi="Courier New" w:cs="Courier New"/>
-          <w:lang w:val="en-US"/>
-        </w:rPr>
-        <w:t>lastUsed</w:t>
-      </w:r>
-      <w:proofErr w:type="spellEnd"/>
-      <w:r>
-        <w:rPr>
-          <w:rFonts w:ascii="Courier New" w:hAnsi="Courier New" w:cs="Courier New"/>
-          <w:lang w:val="en-US"/>
-        </w:rPr>
-        <w:t>": "2017-07-26T14:50:48.5767287Z"</w:t>
-      </w:r>
-    </w:p>
-    <w:p>
-      <w:pPr>
-        <w:spacing w:after="0"/>
-        <w:ind w:left="708"/>
-        <w:rPr>
-          <w:rFonts w:ascii="Courier New" w:hAnsi="Courier New" w:cs="Courier New"/>
-          <w:lang w:val="en-US"/>
-        </w:rPr>
-      </w:pPr>
-      <w:r>
-        <w:rPr>
-          <w:rFonts w:ascii="Courier New" w:hAnsi="Courier New" w:cs="Courier New"/>
-          <w:lang w:val="en-US"/>
-        </w:rPr>
-        <w:t xml:space="preserve">        }</w:t>
-      </w:r>
-    </w:p>
-    <w:p>
-      <w:pPr>
-        <w:spacing w:after="0"/>
-        <w:ind w:left="708"/>
-        <w:rPr>
-          <w:rFonts w:ascii="Courier New" w:hAnsi="Courier New" w:cs="Courier New"/>
-          <w:lang w:val="en-US"/>
-        </w:rPr>
-      </w:pPr>
-      <w:r>
-        <w:rPr>
-          <w:rFonts w:ascii="Courier New" w:hAnsi="Courier New" w:cs="Courier New"/>
-          <w:lang w:val="en-US"/>
-        </w:rPr>
-        <w:t xml:space="preserve">      ]</w:t>
-      </w:r>
-    </w:p>
-    <w:p>
-      <w:pPr>
-        <w:spacing w:after="0"/>
-        <w:ind w:left="708"/>
-        <w:rPr>
-          <w:rFonts w:ascii="Courier New" w:hAnsi="Courier New" w:cs="Courier New"/>
-          <w:lang w:val="en-US"/>
-        </w:rPr>
-      </w:pPr>
-      <w:r>
-        <w:rPr>
-          <w:rFonts w:ascii="Courier New" w:hAnsi="Courier New" w:cs="Courier New"/>
-          <w:lang w:val="en-US"/>
-        </w:rPr>
-        <w:t xml:space="preserve">    },</w:t>
-      </w:r>
-    </w:p>
-    <w:p>
-      <w:pPr>
-        <w:spacing w:after="0"/>
-        <w:ind w:left="708"/>
-        <w:rPr>
-          <w:rFonts w:ascii="Courier New" w:hAnsi="Courier New" w:cs="Courier New"/>
-          <w:lang w:val="en-US"/>
-        </w:rPr>
-      </w:pPr>
-      <w:r>
-        <w:rPr>
-          <w:rFonts w:ascii="Courier New" w:hAnsi="Courier New" w:cs="Courier New"/>
-          <w:lang w:val="en-US"/>
-        </w:rPr>
-        <w:t xml:space="preserve">    "</w:t>
-      </w:r>
-      <w:proofErr w:type="spellStart"/>
-      <w:r>
-        <w:rPr>
-          <w:rFonts w:ascii="Courier New" w:hAnsi="Courier New" w:cs="Courier New"/>
-          <w:lang w:val="en-US"/>
-        </w:rPr>
-        <w:t>exp</w:t>
-      </w:r>
-      <w:proofErr w:type="spellEnd"/>
-      <w:r>
-        <w:rPr>
-          <w:rFonts w:ascii="Courier New" w:hAnsi="Courier New" w:cs="Courier New"/>
-          <w:lang w:val="en-US"/>
-        </w:rPr>
-        <w:t>": "2017-07-26T15:10:58.7503983Z"</w:t>
-      </w:r>
-    </w:p>
-    <w:p>
-      <w:pPr>
-        <w:spacing w:after="0"/>
-        <w:ind w:left="708"/>
-        <w:rPr>
-          <w:rFonts w:ascii="Courier New" w:hAnsi="Courier New" w:cs="Courier New"/>
-          <w:lang w:val="en-US"/>
-        </w:rPr>
-      </w:pPr>
-      <w:r>
-        <w:rPr>
-          <w:rFonts w:ascii="Courier New" w:hAnsi="Courier New" w:cs="Courier New"/>
-          <w:lang w:val="en-US"/>
-        </w:rPr>
-        <w:t xml:space="preserve">  },</w:t>
-      </w:r>
-    </w:p>
-    <w:p>
-      <w:pPr>
-        <w:spacing w:after="0"/>
-        <w:ind w:left="708"/>
-        <w:rPr>
-          <w:rFonts w:ascii="Courier New" w:hAnsi="Courier New" w:cs="Courier New"/>
-          <w:lang w:val="en-US"/>
-        </w:rPr>
-      </w:pPr>
-      <w:r>
-        <w:rPr>
-          <w:rFonts w:ascii="Courier New" w:hAnsi="Courier New" w:cs="Courier New"/>
-          <w:lang w:val="en-US"/>
-        </w:rPr>
-        <w:t xml:space="preserve">  "token": "CfDJ8CS62…pLB10X",</w:t>
-      </w:r>
-    </w:p>
-    <w:p>
-      <w:pPr>
-        <w:spacing w:after="0"/>
-        <w:ind w:left="708"/>
-        <w:rPr>
-          <w:rFonts w:ascii="Courier New" w:hAnsi="Courier New" w:cs="Courier New"/>
-          <w:lang w:val="en-US"/>
-        </w:rPr>
-      </w:pPr>
-      <w:r>
-        <w:rPr>
-          <w:rFonts w:ascii="Courier New" w:hAnsi="Courier New" w:cs="Courier New"/>
-          <w:lang w:val="en-US"/>
-        </w:rPr>
-        <w:t xml:space="preserve">  "refreshable": false</w:t>
-      </w:r>
-    </w:p>
-    <w:p>
-      <w:pPr>
-        <w:spacing w:after="0"/>
-        <w:ind w:left="708"/>
-        <w:rPr>
-          <w:rFonts w:ascii="Courier New" w:hAnsi="Courier New" w:cs="Courier New"/>
-          <w:lang w:val="en-US"/>
-        </w:rPr>
-      </w:pPr>
-      <w:r>
-        <w:rPr>
-          <w:rFonts w:ascii="Courier New" w:hAnsi="Courier New" w:cs="Courier New"/>
-          <w:lang w:val="en-US"/>
-        </w:rPr>
-        <w:t>}</w:t>
-      </w:r>
-    </w:p>
-    <w:p>
-      <w:pPr>
-        <w:rPr>
-          <w:lang w:val="en-US"/>
-        </w:rPr>
-      </w:pPr>
-    </w:p>
-    <w:p>
-      <w:pPr>
-        <w:rPr>
-          <w:lang w:val="en-US"/>
-        </w:rPr>
-      </w:pPr>
-      <w:r>
-        <w:rPr>
-          <w:lang w:val="en-US"/>
-        </w:rPr>
-        <w:t xml:space="preserve">When </w:t>
-      </w:r>
-      <w:r>
-        <w:rPr>
-          <w:rFonts w:ascii="Courier New" w:hAnsi="Courier New" w:cs="Courier New"/>
-          <w:lang w:val="en-US"/>
-        </w:rPr>
-        <w:t>refreshable</w:t>
-      </w:r>
-      <w:r>
-        <w:rPr>
-          <w:lang w:val="en-US"/>
-        </w:rPr>
-        <w:t xml:space="preserve"> is true, calls to </w:t>
-      </w:r>
-      <w:r>
-        <w:rPr>
-          <w:rFonts w:ascii="Courier New" w:hAnsi="Courier New" w:cs="Courier New"/>
-          <w:lang w:val="en-US"/>
-        </w:rPr>
-        <w:t>c/refresh</w:t>
-      </w:r>
-      <w:r>
-        <w:rPr>
-          <w:lang w:val="en-US"/>
-        </w:rPr>
-        <w:t xml:space="preserve"> should be done before </w:t>
-      </w:r>
-      <w:proofErr w:type="spellStart"/>
-      <w:r>
-        <w:rPr>
-          <w:rFonts w:ascii="Courier New" w:hAnsi="Courier New" w:cs="Courier New"/>
-          <w:lang w:val="en-US"/>
-        </w:rPr>
-        <w:t>exp</w:t>
-      </w:r>
-      <w:proofErr w:type="spellEnd"/>
-      <w:r>
-        <w:rPr>
-          <w:lang w:val="en-US"/>
-        </w:rPr>
-        <w:t xml:space="preserve"> to refresh the expiration date.</w:t>
-      </w:r>
-    </w:p>
-    <w:p>
-      <w:pPr>
-        <w:pStyle w:val="Heading2"/>
-        <w:rPr>
-          <w:lang w:val="en-US"/>
-        </w:rPr>
-      </w:pPr>
-      <w:r>
-        <w:rPr>
-          <w:lang w:val="en-US"/>
-        </w:rPr>
-        <w:t>(GET, POST</w:t>
-      </w:r>
-      <w:proofErr w:type="gramStart"/>
-      <w:r>
-        <w:rPr>
-          <w:lang w:val="en-US"/>
-        </w:rPr>
-        <w:t xml:space="preserve">) </w:t>
-      </w:r>
-      <w:r>
-        <w:rPr>
-          <w:lang w:val="en-US"/>
-        </w:rPr>
-        <w:t>.</w:t>
-      </w:r>
-      <w:proofErr w:type="spellStart"/>
-      <w:r>
-        <w:rPr>
-          <w:lang w:val="en-US"/>
-        </w:rPr>
-        <w:t>webfront</w:t>
-      </w:r>
-      <w:proofErr w:type="spellEnd"/>
-      <w:proofErr w:type="gramEnd"/>
-      <w:r>
-        <w:rPr>
-          <w:lang w:val="en-US"/>
-        </w:rPr>
-        <w:t>/c/</w:t>
-      </w:r>
-      <w:r>
-        <w:rPr>
-          <w:lang w:val="en-US"/>
-        </w:rPr>
-        <w:t>refresh[?schemes]</w:t>
-      </w:r>
-      <w:r>
-        <w:rPr>
-          <w:lang w:val="en-US"/>
-        </w:rPr>
-        <w:t xml:space="preserve"> </w:t>
-      </w:r>
-    </w:p>
-    <w:p>
-      <w:pPr>
-        <w:rPr>
-          <w:lang w:val="en-US"/>
-        </w:rPr>
-      </w:pPr>
-      <w:r>
-        <w:rPr>
-          <w:lang w:val="en-US"/>
-        </w:rPr>
-        <w:t>This should be the first call from a client that starts withou</w:t>
-      </w:r>
-      <w:r>
-        <w:rPr>
-          <w:lang w:val="en-US"/>
-        </w:rPr>
-        <w:t>t any context: if cookies exist</w:t>
-      </w:r>
-      <w:r>
-        <w:rPr>
-          <w:lang w:val="en-US"/>
-        </w:rPr>
-        <w:t xml:space="preserve"> they are used to restore the authentication token. The other use of this entry point is to refresh an existing token before its expiration.</w:t>
+          <w:lang w:val="en-US"/>
+        </w:rPr>
+      </w:pPr>
+      <w:r>
+        <w:rPr>
+          <w:lang w:val="en-US"/>
+        </w:rPr>
+        <w:t xml:space="preserve">Response body is the same as the return of a successful authentication with a possibly updated expiry date. </w:t>
       </w:r>
     </w:p>
     <w:p>
@@ -24214,37 +24535,13 @@
         <w:rPr>
           <w:lang w:val="en-US"/>
         </w:rPr>
-        <w:t xml:space="preserve">If </w:t>
-      </w:r>
-      <w:r>
-        <w:rPr>
-          <w:lang w:val="en-US"/>
-        </w:rPr>
-        <w:t>a valid</w:t>
-      </w:r>
-      <w:r>
-        <w:rPr>
-          <w:lang w:val="en-US"/>
-        </w:rPr>
-        <w:t xml:space="preserve"> authentication is found (non</w:t>
-      </w:r>
-      <w:r>
-        <w:rPr>
-          <w:lang w:val="en-US"/>
-        </w:rPr>
-        <w:t>-</w:t>
-      </w:r>
-      <w:r>
-        <w:rPr>
-          <w:lang w:val="en-US"/>
-        </w:rPr>
-        <w:t xml:space="preserve">expired Authorization token or </w:t>
-      </w:r>
-      <w:r>
-        <w:rPr>
-          <w:lang w:val="en-US"/>
-        </w:rPr>
-        <w:t xml:space="preserve">Authorization cookie) </w:t>
+        <w:t>If no valid authentication is found but the long-lived cookie</w:t>
+      </w:r>
+      <w:r>
+        <w:rPr>
+          <w:lang w:val="en-US"/>
+        </w:rPr>
+        <w:t xml:space="preserve"> exists</w:t>
       </w:r>
       <w:r>
         <w:rPr>
@@ -24264,20 +24561,342 @@
         </w:rPr>
         <w:t xml:space="preserve"> 200 OK</w:t>
       </w:r>
-    </w:p>
-    <w:p>
-      <w:pPr>
+      <w:r>
+        <w:rPr>
+          <w:lang w:val="en-US"/>
+        </w:rPr>
+        <w:br/>
+        <w:t xml:space="preserve">There is no </w:t>
+      </w:r>
+      <w:proofErr w:type="spellStart"/>
+      <w:r>
+        <w:rPr>
+          <w:rFonts w:ascii="Courier New" w:hAnsi="Courier New" w:cs="Courier New"/>
+          <w:lang w:val="en-US"/>
+        </w:rPr>
+        <w:t>exp</w:t>
+      </w:r>
+      <w:proofErr w:type="spellEnd"/>
+      <w:r>
+        <w:rPr>
+          <w:lang w:val="en-US"/>
+        </w:rPr>
+        <w:t xml:space="preserve"> field: this is an </w:t>
+      </w:r>
+      <w:r>
+        <w:rPr>
+          <w:b/>
+          <w:lang w:val="en-US"/>
+        </w:rPr>
+        <w:t>unsafe</w:t>
+      </w:r>
+      <w:r>
+        <w:rPr>
+          <w:lang w:val="en-US"/>
+        </w:rPr>
+        <w:t xml:space="preserve"> user information.</w:t>
+      </w:r>
+    </w:p>
+    <w:p>
+      <w:pPr>
+        <w:spacing w:after="0"/>
         <w:ind w:left="708"/>
         <w:rPr>
-          <w:lang w:val="en-US"/>
-        </w:rPr>
-      </w:pPr>
-      <w:r>
-        <w:rPr>
-          <w:lang w:val="en-US"/>
-        </w:rPr>
-        <w:lastRenderedPageBreak/>
-        <w:t xml:space="preserve">Response body is the same as the return of a successful authentication with a possibly updated expiry date. </w:t>
+          <w:rFonts w:ascii="Courier New" w:hAnsi="Courier New" w:cs="Courier New"/>
+          <w:lang w:val="en-US"/>
+        </w:rPr>
+      </w:pPr>
+      <w:r>
+        <w:rPr>
+          <w:rFonts w:ascii="Courier New" w:hAnsi="Courier New" w:cs="Courier New"/>
+          <w:lang w:val="en-US"/>
+        </w:rPr>
+        <w:t>{</w:t>
+      </w:r>
+    </w:p>
+    <w:p>
+      <w:pPr>
+        <w:spacing w:after="0"/>
+        <w:ind w:left="708"/>
+        <w:rPr>
+          <w:rFonts w:ascii="Courier New" w:hAnsi="Courier New" w:cs="Courier New"/>
+          <w:lang w:val="en-US"/>
+        </w:rPr>
+      </w:pPr>
+      <w:r>
+        <w:rPr>
+          <w:rFonts w:ascii="Courier New" w:hAnsi="Courier New" w:cs="Courier New"/>
+          <w:lang w:val="en-US"/>
+        </w:rPr>
+        <w:t xml:space="preserve">  "info": {</w:t>
+      </w:r>
+    </w:p>
+    <w:p>
+      <w:pPr>
+        <w:spacing w:after="0"/>
+        <w:ind w:left="708"/>
+        <w:rPr>
+          <w:rFonts w:ascii="Courier New" w:hAnsi="Courier New" w:cs="Courier New"/>
+          <w:lang w:val="en-US"/>
+        </w:rPr>
+      </w:pPr>
+      <w:r>
+        <w:rPr>
+          <w:rFonts w:ascii="Courier New" w:hAnsi="Courier New" w:cs="Courier New"/>
+          <w:lang w:val="en-US"/>
+        </w:rPr>
+        <w:t xml:space="preserve">    "user": {</w:t>
+      </w:r>
+    </w:p>
+    <w:p>
+      <w:pPr>
+        <w:spacing w:after="0"/>
+        <w:ind w:left="708"/>
+        <w:rPr>
+          <w:rFonts w:ascii="Courier New" w:hAnsi="Courier New" w:cs="Courier New"/>
+          <w:lang w:val="en-US"/>
+        </w:rPr>
+      </w:pPr>
+      <w:r>
+        <w:rPr>
+          <w:rFonts w:ascii="Courier New" w:hAnsi="Courier New" w:cs="Courier New"/>
+          <w:lang w:val="en-US"/>
+        </w:rPr>
+        <w:t xml:space="preserve">      "id": 2,</w:t>
+      </w:r>
+    </w:p>
+    <w:p>
+      <w:pPr>
+        <w:spacing w:after="0"/>
+        <w:ind w:left="708"/>
+        <w:rPr>
+          <w:rFonts w:ascii="Courier New" w:hAnsi="Courier New" w:cs="Courier New"/>
+          <w:lang w:val="en-US"/>
+        </w:rPr>
+      </w:pPr>
+      <w:r>
+        <w:rPr>
+          <w:rFonts w:ascii="Courier New" w:hAnsi="Courier New" w:cs="Courier New"/>
+          <w:lang w:val="en-US"/>
+        </w:rPr>
+        <w:t xml:space="preserve">      "name": "Albert",</w:t>
+      </w:r>
+    </w:p>
+    <w:p>
+      <w:pPr>
+        <w:spacing w:after="0"/>
+        <w:ind w:left="708"/>
+        <w:rPr>
+          <w:rFonts w:ascii="Courier New" w:hAnsi="Courier New" w:cs="Courier New"/>
+          <w:lang w:val="en-US"/>
+        </w:rPr>
+      </w:pPr>
+      <w:r>
+        <w:rPr>
+          <w:rFonts w:ascii="Courier New" w:hAnsi="Courier New" w:cs="Courier New"/>
+          <w:lang w:val="en-US"/>
+        </w:rPr>
+        <w:t xml:space="preserve">      "</w:t>
+      </w:r>
+      <w:r>
+        <w:rPr>
+          <w:rFonts w:ascii="Courier New" w:hAnsi="Courier New" w:cs="Courier New"/>
+          <w:lang w:val="en-US"/>
+        </w:rPr>
+        <w:t>schemes</w:t>
+      </w:r>
+      <w:r>
+        <w:rPr>
+          <w:rFonts w:ascii="Courier New" w:hAnsi="Courier New" w:cs="Courier New"/>
+          <w:lang w:val="en-US"/>
+        </w:rPr>
+        <w:t>": [</w:t>
+      </w:r>
+    </w:p>
+    <w:p>
+      <w:pPr>
+        <w:spacing w:after="0"/>
+        <w:ind w:left="708"/>
+        <w:rPr>
+          <w:rFonts w:ascii="Courier New" w:hAnsi="Courier New" w:cs="Courier New"/>
+          <w:lang w:val="en-US"/>
+        </w:rPr>
+      </w:pPr>
+      <w:r>
+        <w:rPr>
+          <w:rFonts w:ascii="Courier New" w:hAnsi="Courier New" w:cs="Courier New"/>
+          <w:lang w:val="en-US"/>
+        </w:rPr>
+        <w:t xml:space="preserve">        {</w:t>
+      </w:r>
+    </w:p>
+    <w:p>
+      <w:pPr>
+        <w:spacing w:after="0"/>
+        <w:ind w:left="708"/>
+        <w:rPr>
+          <w:rFonts w:ascii="Courier New" w:hAnsi="Courier New" w:cs="Courier New"/>
+          <w:lang w:val="en-US"/>
+        </w:rPr>
+      </w:pPr>
+      <w:r>
+        <w:rPr>
+          <w:rFonts w:ascii="Courier New" w:hAnsi="Courier New" w:cs="Courier New"/>
+          <w:lang w:val="en-US"/>
+        </w:rPr>
+        <w:t xml:space="preserve">          "name": "Basic",</w:t>
+      </w:r>
+    </w:p>
+    <w:p>
+      <w:pPr>
+        <w:spacing w:after="0"/>
+        <w:ind w:left="708"/>
+        <w:rPr>
+          <w:rFonts w:ascii="Courier New" w:hAnsi="Courier New" w:cs="Courier New"/>
+          <w:lang w:val="en-US"/>
+        </w:rPr>
+      </w:pPr>
+      <w:r>
+        <w:rPr>
+          <w:rFonts w:ascii="Courier New" w:hAnsi="Courier New" w:cs="Courier New"/>
+          <w:lang w:val="en-US"/>
+        </w:rPr>
+        <w:t xml:space="preserve">          "</w:t>
+      </w:r>
+      <w:proofErr w:type="spellStart"/>
+      <w:r>
+        <w:rPr>
+          <w:rFonts w:ascii="Courier New" w:hAnsi="Courier New" w:cs="Courier New"/>
+          <w:lang w:val="en-US"/>
+        </w:rPr>
+        <w:t>lastUsed</w:t>
+      </w:r>
+      <w:proofErr w:type="spellEnd"/>
+      <w:r>
+        <w:rPr>
+          <w:rFonts w:ascii="Courier New" w:hAnsi="Courier New" w:cs="Courier New"/>
+          <w:lang w:val="en-US"/>
+        </w:rPr>
+        <w:t>": "2017-07-26T15:17:58.9615326Z"</w:t>
+      </w:r>
+    </w:p>
+    <w:p>
+      <w:pPr>
+        <w:spacing w:after="0"/>
+        <w:ind w:left="708"/>
+        <w:rPr>
+          <w:rFonts w:ascii="Courier New" w:hAnsi="Courier New" w:cs="Courier New"/>
+          <w:lang w:val="en-US"/>
+        </w:rPr>
+      </w:pPr>
+      <w:r>
+        <w:rPr>
+          <w:rFonts w:ascii="Courier New" w:hAnsi="Courier New" w:cs="Courier New"/>
+          <w:lang w:val="en-US"/>
+        </w:rPr>
+        <w:t xml:space="preserve">        }</w:t>
+      </w:r>
+    </w:p>
+    <w:p>
+      <w:pPr>
+        <w:spacing w:after="0"/>
+        <w:ind w:left="708"/>
+        <w:rPr>
+          <w:rFonts w:ascii="Courier New" w:hAnsi="Courier New" w:cs="Courier New"/>
+          <w:lang w:val="en-US"/>
+        </w:rPr>
+      </w:pPr>
+      <w:r>
+        <w:rPr>
+          <w:rFonts w:ascii="Courier New" w:hAnsi="Courier New" w:cs="Courier New"/>
+          <w:lang w:val="en-US"/>
+        </w:rPr>
+        <w:t xml:space="preserve">      ]</w:t>
+      </w:r>
+    </w:p>
+    <w:p>
+      <w:pPr>
+        <w:spacing w:after="0"/>
+        <w:ind w:left="708"/>
+        <w:rPr>
+          <w:rFonts w:ascii="Courier New" w:hAnsi="Courier New" w:cs="Courier New"/>
+          <w:lang w:val="en-US"/>
+        </w:rPr>
+      </w:pPr>
+      <w:r>
+        <w:rPr>
+          <w:rFonts w:ascii="Courier New" w:hAnsi="Courier New" w:cs="Courier New"/>
+          <w:lang w:val="en-US"/>
+        </w:rPr>
+        <w:t xml:space="preserve">    }</w:t>
+      </w:r>
+    </w:p>
+    <w:p>
+      <w:pPr>
+        <w:spacing w:after="0"/>
+        <w:ind w:left="708"/>
+        <w:rPr>
+          <w:rFonts w:ascii="Courier New" w:hAnsi="Courier New" w:cs="Courier New"/>
+          <w:lang w:val="en-US"/>
+        </w:rPr>
+      </w:pPr>
+      <w:r>
+        <w:rPr>
+          <w:rFonts w:ascii="Courier New" w:hAnsi="Courier New" w:cs="Courier New"/>
+          <w:lang w:val="en-US"/>
+        </w:rPr>
+        <w:t xml:space="preserve">  },</w:t>
+      </w:r>
+    </w:p>
+    <w:p>
+      <w:pPr>
+        <w:spacing w:after="0"/>
+        <w:ind w:left="708"/>
+        <w:rPr>
+          <w:rFonts w:ascii="Courier New" w:hAnsi="Courier New" w:cs="Courier New"/>
+          <w:lang w:val="en-US"/>
+        </w:rPr>
+      </w:pPr>
+      <w:r>
+        <w:rPr>
+          <w:rFonts w:ascii="Courier New" w:hAnsi="Courier New" w:cs="Courier New"/>
+          <w:lang w:val="en-US"/>
+        </w:rPr>
+        <w:t xml:space="preserve">  "token": "CfDJ8CS6...H9vQeL7NZa1Aywib0NJ69X-",</w:t>
+      </w:r>
+    </w:p>
+    <w:p>
+      <w:pPr>
+        <w:spacing w:after="0"/>
+        <w:ind w:left="708"/>
+        <w:rPr>
+          <w:rFonts w:ascii="Courier New" w:hAnsi="Courier New" w:cs="Courier New"/>
+          <w:lang w:val="en-US"/>
+        </w:rPr>
+      </w:pPr>
+      <w:r>
+        <w:rPr>
+          <w:rFonts w:ascii="Courier New" w:hAnsi="Courier New" w:cs="Courier New"/>
+          <w:lang w:val="en-US"/>
+        </w:rPr>
+        <w:t xml:space="preserve">  "refreshable": false</w:t>
+      </w:r>
+    </w:p>
+    <w:p>
+      <w:pPr>
+        <w:spacing w:after="0"/>
+        <w:ind w:left="708"/>
+        <w:rPr>
+          <w:rFonts w:ascii="Courier New" w:hAnsi="Courier New" w:cs="Courier New"/>
+          <w:lang w:val="en-US"/>
+        </w:rPr>
+      </w:pPr>
+      <w:r>
+        <w:rPr>
+          <w:rFonts w:ascii="Courier New" w:hAnsi="Courier New" w:cs="Courier New"/>
+          <w:lang w:val="en-US"/>
+        </w:rPr>
+        <w:t>}</w:t>
       </w:r>
     </w:p>
     <w:p>
@@ -24295,13 +24914,13 @@
         <w:rPr>
           <w:lang w:val="en-US"/>
         </w:rPr>
-        <w:t>If no valid authentication is found but the long-lived cookie</w:t>
-      </w:r>
-      <w:r>
-        <w:rPr>
-          <w:lang w:val="en-US"/>
-        </w:rPr>
-        <w:t xml:space="preserve"> exists</w:t>
+        <w:t>If no authentication at all has been found</w:t>
+      </w:r>
+      <w:r>
+        <w:rPr>
+          <w:lang w:val="en-US"/>
+        </w:rPr>
+        <w:t xml:space="preserve"> (or the Authorization token is invalid)</w:t>
       </w:r>
       <w:r>
         <w:rPr>
@@ -24320,41 +24939,6 @@
           <w:lang w:val="en-US"/>
         </w:rPr>
         <w:t xml:space="preserve"> 200 OK</w:t>
-      </w:r>
-      <w:r>
-        <w:rPr>
-          <w:lang w:val="en-US"/>
-        </w:rPr>
-        <w:br/>
-        <w:t xml:space="preserve">There is no </w:t>
-      </w:r>
-      <w:proofErr w:type="spellStart"/>
-      <w:r>
-        <w:rPr>
-          <w:rFonts w:ascii="Courier New" w:hAnsi="Courier New" w:cs="Courier New"/>
-          <w:lang w:val="en-US"/>
-        </w:rPr>
-        <w:t>exp</w:t>
-      </w:r>
-      <w:proofErr w:type="spellEnd"/>
-      <w:r>
-        <w:rPr>
-          <w:lang w:val="en-US"/>
-        </w:rPr>
-        <w:t xml:space="preserve"> field: this is an </w:t>
-      </w:r>
-      <w:r>
-        <w:rPr>
-          <w:b/>
-          <w:lang w:val="en-US"/>
-        </w:rPr>
-        <w:t>unsafe</w:t>
-      </w:r>
-      <w:r>
-        <w:rPr>
-          <w:lang w:val="en-US"/>
-        </w:rPr>
-        <w:t xml:space="preserve"> user information.</w:t>
       </w:r>
     </w:p>
     <w:p>
@@ -24388,7 +24972,7 @@
           <w:rFonts w:ascii="Courier New" w:hAnsi="Courier New" w:cs="Courier New"/>
           <w:lang w:val="en-US"/>
         </w:rPr>
-        <w:t xml:space="preserve">  "info": {</w:t>
+        <w:t xml:space="preserve">  "info": null,</w:t>
       </w:r>
     </w:p>
     <w:p>
@@ -24405,7 +24989,7 @@
           <w:rFonts w:ascii="Courier New" w:hAnsi="Courier New" w:cs="Courier New"/>
           <w:lang w:val="en-US"/>
         </w:rPr>
-        <w:t xml:space="preserve">    "user": {</w:t>
+        <w:t xml:space="preserve">  "token": null,</w:t>
       </w:r>
     </w:p>
     <w:p>
@@ -24422,7 +25006,7 @@
           <w:rFonts w:ascii="Courier New" w:hAnsi="Courier New" w:cs="Courier New"/>
           <w:lang w:val="en-US"/>
         </w:rPr>
-        <w:t xml:space="preserve">      "id": 2,</w:t>
+        <w:t xml:space="preserve">  "refreshable": false</w:t>
       </w:r>
     </w:p>
     <w:p>
@@ -24439,355 +25023,11 @@
           <w:rFonts w:ascii="Courier New" w:hAnsi="Courier New" w:cs="Courier New"/>
           <w:lang w:val="en-US"/>
         </w:rPr>
-        <w:t xml:space="preserve">      "name": "Albert",</w:t>
-      </w:r>
-    </w:p>
-    <w:p>
-      <w:pPr>
-        <w:spacing w:after="0"/>
-        <w:ind w:left="708"/>
-        <w:rPr>
-          <w:rFonts w:ascii="Courier New" w:hAnsi="Courier New" w:cs="Courier New"/>
-          <w:lang w:val="en-US"/>
-        </w:rPr>
-      </w:pPr>
-      <w:r>
-        <w:rPr>
-          <w:rFonts w:ascii="Courier New" w:hAnsi="Courier New" w:cs="Courier New"/>
-          <w:lang w:val="en-US"/>
-        </w:rPr>
-        <w:t xml:space="preserve">      "</w:t>
-      </w:r>
-      <w:r>
-        <w:rPr>
-          <w:rFonts w:ascii="Courier New" w:hAnsi="Courier New" w:cs="Courier New"/>
-          <w:lang w:val="en-US"/>
-        </w:rPr>
-        <w:t>schemes</w:t>
-      </w:r>
-      <w:r>
-        <w:rPr>
-          <w:rFonts w:ascii="Courier New" w:hAnsi="Courier New" w:cs="Courier New"/>
-          <w:lang w:val="en-US"/>
-        </w:rPr>
-        <w:t>": [</w:t>
-      </w:r>
-    </w:p>
-    <w:p>
-      <w:pPr>
-        <w:spacing w:after="0"/>
-        <w:ind w:left="708"/>
-        <w:rPr>
-          <w:rFonts w:ascii="Courier New" w:hAnsi="Courier New" w:cs="Courier New"/>
-          <w:lang w:val="en-US"/>
-        </w:rPr>
-      </w:pPr>
-      <w:r>
-        <w:rPr>
-          <w:rFonts w:ascii="Courier New" w:hAnsi="Courier New" w:cs="Courier New"/>
-          <w:lang w:val="en-US"/>
-        </w:rPr>
-        <w:t xml:space="preserve">        {</w:t>
-      </w:r>
-    </w:p>
-    <w:p>
-      <w:pPr>
-        <w:spacing w:after="0"/>
-        <w:ind w:left="708"/>
-        <w:rPr>
-          <w:rFonts w:ascii="Courier New" w:hAnsi="Courier New" w:cs="Courier New"/>
-          <w:lang w:val="en-US"/>
-        </w:rPr>
-      </w:pPr>
-      <w:r>
-        <w:rPr>
-          <w:rFonts w:ascii="Courier New" w:hAnsi="Courier New" w:cs="Courier New"/>
-          <w:lang w:val="en-US"/>
-        </w:rPr>
-        <w:t xml:space="preserve">          "name": "Basic",</w:t>
-      </w:r>
-    </w:p>
-    <w:p>
-      <w:pPr>
-        <w:spacing w:after="0"/>
-        <w:ind w:left="708"/>
-        <w:rPr>
-          <w:rFonts w:ascii="Courier New" w:hAnsi="Courier New" w:cs="Courier New"/>
-          <w:lang w:val="en-US"/>
-        </w:rPr>
-      </w:pPr>
-      <w:r>
-        <w:rPr>
-          <w:rFonts w:ascii="Courier New" w:hAnsi="Courier New" w:cs="Courier New"/>
-          <w:lang w:val="en-US"/>
-        </w:rPr>
-        <w:t xml:space="preserve">          "</w:t>
-      </w:r>
-      <w:proofErr w:type="spellStart"/>
-      <w:r>
-        <w:rPr>
-          <w:rFonts w:ascii="Courier New" w:hAnsi="Courier New" w:cs="Courier New"/>
-          <w:lang w:val="en-US"/>
-        </w:rPr>
-        <w:t>lastUsed</w:t>
-      </w:r>
-      <w:proofErr w:type="spellEnd"/>
-      <w:r>
-        <w:rPr>
-          <w:rFonts w:ascii="Courier New" w:hAnsi="Courier New" w:cs="Courier New"/>
-          <w:lang w:val="en-US"/>
-        </w:rPr>
-        <w:t>": "2017-07-26T15:17:58.9615326Z"</w:t>
-      </w:r>
-    </w:p>
-    <w:p>
-      <w:pPr>
-        <w:spacing w:after="0"/>
-        <w:ind w:left="708"/>
-        <w:rPr>
-          <w:rFonts w:ascii="Courier New" w:hAnsi="Courier New" w:cs="Courier New"/>
-          <w:lang w:val="en-US"/>
-        </w:rPr>
-      </w:pPr>
-      <w:r>
-        <w:rPr>
-          <w:rFonts w:ascii="Courier New" w:hAnsi="Courier New" w:cs="Courier New"/>
-          <w:lang w:val="en-US"/>
-        </w:rPr>
-        <w:t xml:space="preserve">        }</w:t>
-      </w:r>
-    </w:p>
-    <w:p>
-      <w:pPr>
-        <w:spacing w:after="0"/>
-        <w:ind w:left="708"/>
-        <w:rPr>
-          <w:rFonts w:ascii="Courier New" w:hAnsi="Courier New" w:cs="Courier New"/>
-          <w:lang w:val="en-US"/>
-        </w:rPr>
-      </w:pPr>
-      <w:r>
-        <w:rPr>
-          <w:rFonts w:ascii="Courier New" w:hAnsi="Courier New" w:cs="Courier New"/>
-          <w:lang w:val="en-US"/>
-        </w:rPr>
-        <w:t xml:space="preserve">      ]</w:t>
-      </w:r>
-    </w:p>
-    <w:p>
-      <w:pPr>
-        <w:spacing w:after="0"/>
-        <w:ind w:left="708"/>
-        <w:rPr>
-          <w:rFonts w:ascii="Courier New" w:hAnsi="Courier New" w:cs="Courier New"/>
-          <w:lang w:val="en-US"/>
-        </w:rPr>
-      </w:pPr>
-      <w:r>
-        <w:rPr>
-          <w:rFonts w:ascii="Courier New" w:hAnsi="Courier New" w:cs="Courier New"/>
-          <w:lang w:val="en-US"/>
-        </w:rPr>
-        <w:t xml:space="preserve">    }</w:t>
-      </w:r>
-    </w:p>
-    <w:p>
-      <w:pPr>
-        <w:spacing w:after="0"/>
-        <w:ind w:left="708"/>
-        <w:rPr>
-          <w:rFonts w:ascii="Courier New" w:hAnsi="Courier New" w:cs="Courier New"/>
-          <w:lang w:val="en-US"/>
-        </w:rPr>
-      </w:pPr>
-      <w:r>
-        <w:rPr>
-          <w:rFonts w:ascii="Courier New" w:hAnsi="Courier New" w:cs="Courier New"/>
-          <w:lang w:val="en-US"/>
-        </w:rPr>
-        <w:t xml:space="preserve">  },</w:t>
-      </w:r>
-    </w:p>
-    <w:p>
-      <w:pPr>
-        <w:spacing w:after="0"/>
-        <w:ind w:left="708"/>
-        <w:rPr>
-          <w:rFonts w:ascii="Courier New" w:hAnsi="Courier New" w:cs="Courier New"/>
-          <w:lang w:val="en-US"/>
-        </w:rPr>
-      </w:pPr>
-      <w:r>
-        <w:rPr>
-          <w:rFonts w:ascii="Courier New" w:hAnsi="Courier New" w:cs="Courier New"/>
-          <w:lang w:val="en-US"/>
-        </w:rPr>
-        <w:t xml:space="preserve">  "token": "CfDJ8CS6...H9vQeL7NZa1Aywib0NJ69X-",</w:t>
-      </w:r>
-    </w:p>
-    <w:p>
-      <w:pPr>
-        <w:spacing w:after="0"/>
-        <w:ind w:left="708"/>
-        <w:rPr>
-          <w:rFonts w:ascii="Courier New" w:hAnsi="Courier New" w:cs="Courier New"/>
-          <w:lang w:val="en-US"/>
-        </w:rPr>
-      </w:pPr>
-      <w:r>
-        <w:rPr>
-          <w:rFonts w:ascii="Courier New" w:hAnsi="Courier New" w:cs="Courier New"/>
-          <w:lang w:val="en-US"/>
-        </w:rPr>
-        <w:t xml:space="preserve">  "refreshable": false</w:t>
-      </w:r>
-    </w:p>
-    <w:p>
-      <w:pPr>
-        <w:spacing w:after="0"/>
-        <w:ind w:left="708"/>
-        <w:rPr>
-          <w:rFonts w:ascii="Courier New" w:hAnsi="Courier New" w:cs="Courier New"/>
-          <w:lang w:val="en-US"/>
-        </w:rPr>
-      </w:pPr>
-      <w:r>
-        <w:rPr>
-          <w:rFonts w:ascii="Courier New" w:hAnsi="Courier New" w:cs="Courier New"/>
-          <w:lang w:val="en-US"/>
-        </w:rPr>
         <w:t>}</w:t>
       </w:r>
     </w:p>
     <w:p>
       <w:pPr>
-        <w:pStyle w:val="ListParagraph"/>
-        <w:numPr>
-          <w:ilvl w:val="0"/>
-          <w:numId w:val="2"/>
-        </w:numPr>
-        <w:rPr>
-          <w:lang w:val="en-US"/>
-        </w:rPr>
-      </w:pPr>
-      <w:r>
-        <w:rPr>
-          <w:lang w:val="en-US"/>
-        </w:rPr>
-        <w:t>If no authentication at all has been found</w:t>
-      </w:r>
-      <w:r>
-        <w:rPr>
-          <w:lang w:val="en-US"/>
-        </w:rPr>
-        <w:t xml:space="preserve"> (or the Authorization token is invalid)</w:t>
-      </w:r>
-      <w:r>
-        <w:rPr>
-          <w:lang w:val="en-US"/>
-        </w:rPr>
-        <w:br/>
-      </w:r>
-      <w:r>
-        <w:rPr>
-          <w:lang w:val="en-US"/>
-        </w:rPr>
-        <w:sym w:font="Wingdings" w:char="F0E8"/>
-      </w:r>
-      <w:r>
-        <w:rPr>
-          <w:lang w:val="en-US"/>
-        </w:rPr>
-        <w:t xml:space="preserve"> 200 OK</w:t>
-      </w:r>
-    </w:p>
-    <w:p>
-      <w:pPr>
-        <w:spacing w:after="0"/>
-        <w:ind w:left="708"/>
-        <w:rPr>
-          <w:rFonts w:ascii="Courier New" w:hAnsi="Courier New" w:cs="Courier New"/>
-          <w:lang w:val="en-US"/>
-        </w:rPr>
-      </w:pPr>
-      <w:r>
-        <w:rPr>
-          <w:rFonts w:ascii="Courier New" w:hAnsi="Courier New" w:cs="Courier New"/>
-          <w:lang w:val="en-US"/>
-        </w:rPr>
-        <w:t>{</w:t>
-      </w:r>
-    </w:p>
-    <w:p>
-      <w:pPr>
-        <w:spacing w:after="0"/>
-        <w:ind w:left="708"/>
-        <w:rPr>
-          <w:rFonts w:ascii="Courier New" w:hAnsi="Courier New" w:cs="Courier New"/>
-          <w:lang w:val="en-US"/>
-        </w:rPr>
-      </w:pPr>
-      <w:r>
-        <w:rPr>
-          <w:rFonts w:ascii="Courier New" w:hAnsi="Courier New" w:cs="Courier New"/>
-          <w:lang w:val="en-US"/>
-        </w:rPr>
-        <w:t xml:space="preserve">  "info": null,</w:t>
-      </w:r>
-    </w:p>
-    <w:p>
-      <w:pPr>
-        <w:spacing w:after="0"/>
-        <w:ind w:left="708"/>
-        <w:rPr>
-          <w:rFonts w:ascii="Courier New" w:hAnsi="Courier New" w:cs="Courier New"/>
-          <w:lang w:val="en-US"/>
-        </w:rPr>
-      </w:pPr>
-      <w:r>
-        <w:rPr>
-          <w:rFonts w:ascii="Courier New" w:hAnsi="Courier New" w:cs="Courier New"/>
-          <w:lang w:val="en-US"/>
-        </w:rPr>
-        <w:t xml:space="preserve">  "token": null,</w:t>
-      </w:r>
-    </w:p>
-    <w:p>
-      <w:pPr>
-        <w:spacing w:after="0"/>
-        <w:ind w:left="708"/>
-        <w:rPr>
-          <w:rFonts w:ascii="Courier New" w:hAnsi="Courier New" w:cs="Courier New"/>
-          <w:lang w:val="en-US"/>
-        </w:rPr>
-      </w:pPr>
-      <w:r>
-        <w:rPr>
-          <w:rFonts w:ascii="Courier New" w:hAnsi="Courier New" w:cs="Courier New"/>
-          <w:lang w:val="en-US"/>
-        </w:rPr>
-        <w:t xml:space="preserve">  "refreshable": false</w:t>
-      </w:r>
-    </w:p>
-    <w:p>
-      <w:pPr>
-        <w:spacing w:after="0"/>
-        <w:ind w:left="708"/>
-        <w:rPr>
-          <w:rFonts w:ascii="Courier New" w:hAnsi="Courier New" w:cs="Courier New"/>
-          <w:lang w:val="en-US"/>
-        </w:rPr>
-      </w:pPr>
-      <w:r>
-        <w:rPr>
-          <w:rFonts w:ascii="Courier New" w:hAnsi="Courier New" w:cs="Courier New"/>
-          <w:lang w:val="en-US"/>
-        </w:rPr>
-        <w:t>}</w:t>
-      </w:r>
-    </w:p>
-    <w:p>
-      <w:pPr>
         <w:rPr>
           <w:lang w:val="en-US"/>
         </w:rPr>
@@ -24921,6 +25161,7 @@
         <w:rPr>
           <w:lang w:val="en-US"/>
         </w:rPr>
+        <w:lastRenderedPageBreak/>
         <w:t>(GET, POST</w:t>
       </w:r>
       <w:proofErr w:type="gramStart"/>
@@ -25981,11 +26222,12 @@
           <w:lang w:val="en-US"/>
         </w:rPr>
       </w:pPr>
-      <w:bookmarkStart w:id="2" w:name="_Hlk488925110"/>
-      <w:r>
-        <w:rPr>
-          <w:lang w:val="en-US"/>
-        </w:rPr>
+      <w:bookmarkStart w:id="1" w:name="_Hlk488925110"/>
+      <w:r>
+        <w:rPr>
+          <w:lang w:val="en-US"/>
+        </w:rPr>
+        <w:lastRenderedPageBreak/>
         <w:t>(POST</w:t>
       </w:r>
       <w:proofErr w:type="gramStart"/>
@@ -26243,7 +26485,6 @@
           <w:sz w:val="19"/>
           <w:szCs w:val="19"/>
         </w:rPr>
-        <w:lastRenderedPageBreak/>
         <w:t xml:space="preserve">            </w:t>
       </w:r>
       <w:proofErr w:type="spellStart"/>
@@ -27004,6 +27245,58 @@
     </w:p>
     <w:p>
       <w:pPr>
+        <w:rPr>
+          <w:lang w:val="en-US"/>
+        </w:rPr>
+      </w:pPr>
+      <w:r>
+        <w:rPr>
+          <w:lang w:val="en-US"/>
+        </w:rPr>
+        <w:br w:type="page"/>
+      </w:r>
+    </w:p>
+    <w:p>
+      <w:pPr>
+        <w:pStyle w:val="ListParagraph"/>
+        <w:rPr>
+          <w:lang w:val="en-US"/>
+        </w:rPr>
+      </w:pPr>
+      <w:r>
+        <w:rPr>
+          <w:lang w:val="en-US"/>
+        </w:rPr>
+        <w:lastRenderedPageBreak/>
+        <w:t xml:space="preserve">Response body is the same as the return of a </w:t>
+      </w:r>
+      <w:r>
+        <w:rPr>
+          <w:lang w:val="en-US"/>
+        </w:rPr>
+        <w:t>failed</w:t>
+      </w:r>
+      <w:r>
+        <w:rPr>
+          <w:lang w:val="en-US"/>
+        </w:rPr>
+        <w:t xml:space="preserve"> authentication (see basic)</w:t>
+      </w:r>
+      <w:r>
+        <w:rPr>
+          <w:lang w:val="en-US"/>
+        </w:rPr>
+        <w:t xml:space="preserve"> with login failure code and reason</w:t>
+      </w:r>
+      <w:r>
+        <w:rPr>
+          <w:lang w:val="en-US"/>
+        </w:rPr>
+        <w:t>.</w:t>
+      </w:r>
+    </w:p>
+    <w:p>
+      <w:pPr>
         <w:pStyle w:val="ListParagraph"/>
         <w:numPr>
           <w:ilvl w:val="0"/>
@@ -27371,7 +27664,6 @@
         <w:rPr>
           <w:lang w:val="en-US"/>
         </w:rPr>
-        <w:lastRenderedPageBreak/>
         <w:t>If the request body is invalid</w:t>
       </w:r>
       <w:r>
@@ -27630,20 +27922,31 @@
         <w:ind w:left="708"/>
         <w:rPr>
           <w:rFonts w:ascii="Courier New" w:hAnsi="Courier New" w:cs="Courier New"/>
-          <w:lang w:val="en-US"/>
-        </w:rPr>
-      </w:pPr>
-      <w:r>
-        <w:rPr>
-          <w:rFonts w:ascii="Courier New" w:hAnsi="Courier New" w:cs="Courier New"/>
-          <w:lang w:val="en-US"/>
-        </w:rPr>
-        <w:t xml:space="preserve">    "</w:t>
-      </w:r>
-      <w:proofErr w:type="spellStart"/>
-      <w:r>
-        <w:rPr>
-          <w:rFonts w:ascii="Courier New" w:hAnsi="Courier New" w:cs="Courier New"/>
+          <w:b/>
+          <w:lang w:val="en-US"/>
+        </w:rPr>
+      </w:pPr>
+      <w:r>
+        <w:rPr>
+          <w:rFonts w:ascii="Courier New" w:hAnsi="Courier New" w:cs="Courier New"/>
+          <w:lang w:val="en-US"/>
+        </w:rPr>
+        <w:t xml:space="preserve">    </w:t>
+      </w:r>
+      <w:bookmarkStart w:id="2" w:name="_GoBack"/>
+      <w:r>
+        <w:rPr>
+          <w:rFonts w:ascii="Courier New" w:hAnsi="Courier New" w:cs="Courier New"/>
+          <w:b/>
+          <w:lang w:val="en-US"/>
+        </w:rPr>
+        <w:t>"</w:t>
+      </w:r>
+      <w:proofErr w:type="spellStart"/>
+      <w:r>
+        <w:rPr>
+          <w:rFonts w:ascii="Courier New" w:hAnsi="Courier New" w:cs="Courier New"/>
+          <w:b/>
           <w:lang w:val="en-US"/>
         </w:rPr>
         <w:t>actualUser</w:t>
@@ -27652,6 +27955,7 @@
       <w:r>
         <w:rPr>
           <w:rFonts w:ascii="Courier New" w:hAnsi="Courier New" w:cs="Courier New"/>
+          <w:b/>
           <w:lang w:val="en-US"/>
         </w:rPr>
         <w:t>": {</w:t>
@@ -27663,12 +27967,14 @@
         <w:ind w:left="708"/>
         <w:rPr>
           <w:rFonts w:ascii="Courier New" w:hAnsi="Courier New" w:cs="Courier New"/>
-          <w:lang w:val="en-US"/>
-        </w:rPr>
-      </w:pPr>
-      <w:r>
-        <w:rPr>
-          <w:rFonts w:ascii="Courier New" w:hAnsi="Courier New" w:cs="Courier New"/>
+          <w:b/>
+          <w:lang w:val="en-US"/>
+        </w:rPr>
+      </w:pPr>
+      <w:r>
+        <w:rPr>
+          <w:rFonts w:ascii="Courier New" w:hAnsi="Courier New" w:cs="Courier New"/>
+          <w:b/>
           <w:lang w:val="en-US"/>
         </w:rPr>
         <w:t xml:space="preserve">      "id": 2,</w:t>
@@ -27680,12 +27986,14 @@
         <w:ind w:left="708"/>
         <w:rPr>
           <w:rFonts w:ascii="Courier New" w:hAnsi="Courier New" w:cs="Courier New"/>
-          <w:lang w:val="en-US"/>
-        </w:rPr>
-      </w:pPr>
-      <w:r>
-        <w:rPr>
-          <w:rFonts w:ascii="Courier New" w:hAnsi="Courier New" w:cs="Courier New"/>
+          <w:b/>
+          <w:lang w:val="en-US"/>
+        </w:rPr>
+      </w:pPr>
+      <w:r>
+        <w:rPr>
+          <w:rFonts w:ascii="Courier New" w:hAnsi="Courier New" w:cs="Courier New"/>
+          <w:b/>
           <w:lang w:val="en-US"/>
         </w:rPr>
         <w:t xml:space="preserve">      "name": "Albert",</w:t>
@@ -27697,12 +28005,14 @@
         <w:ind w:left="708"/>
         <w:rPr>
           <w:rFonts w:ascii="Courier New" w:hAnsi="Courier New" w:cs="Courier New"/>
-          <w:lang w:val="en-US"/>
-        </w:rPr>
-      </w:pPr>
-      <w:r>
-        <w:rPr>
-          <w:rFonts w:ascii="Courier New" w:hAnsi="Courier New" w:cs="Courier New"/>
+          <w:b/>
+          <w:lang w:val="en-US"/>
+        </w:rPr>
+      </w:pPr>
+      <w:r>
+        <w:rPr>
+          <w:rFonts w:ascii="Courier New" w:hAnsi="Courier New" w:cs="Courier New"/>
+          <w:b/>
           <w:lang w:val="en-US"/>
         </w:rPr>
         <w:t xml:space="preserve">      "</w:t>
@@ -27710,6 +28020,7 @@
       <w:r>
         <w:rPr>
           <w:rFonts w:ascii="Courier New" w:hAnsi="Courier New" w:cs="Courier New"/>
+          <w:b/>
           <w:lang w:val="en-US"/>
         </w:rPr>
         <w:t>schemes</w:t>
@@ -27717,6 +28028,7 @@
       <w:r>
         <w:rPr>
           <w:rFonts w:ascii="Courier New" w:hAnsi="Courier New" w:cs="Courier New"/>
+          <w:b/>
           <w:lang w:val="en-US"/>
         </w:rPr>
         <w:t>": [</w:t>
@@ -27728,12 +28040,14 @@
         <w:ind w:left="708"/>
         <w:rPr>
           <w:rFonts w:ascii="Courier New" w:hAnsi="Courier New" w:cs="Courier New"/>
-          <w:lang w:val="en-US"/>
-        </w:rPr>
-      </w:pPr>
-      <w:r>
-        <w:rPr>
-          <w:rFonts w:ascii="Courier New" w:hAnsi="Courier New" w:cs="Courier New"/>
+          <w:b/>
+          <w:lang w:val="en-US"/>
+        </w:rPr>
+      </w:pPr>
+      <w:r>
+        <w:rPr>
+          <w:rFonts w:ascii="Courier New" w:hAnsi="Courier New" w:cs="Courier New"/>
+          <w:b/>
           <w:lang w:val="en-US"/>
         </w:rPr>
         <w:t xml:space="preserve">        {</w:t>
@@ -27745,12 +28059,14 @@
         <w:ind w:left="708"/>
         <w:rPr>
           <w:rFonts w:ascii="Courier New" w:hAnsi="Courier New" w:cs="Courier New"/>
-          <w:lang w:val="en-US"/>
-        </w:rPr>
-      </w:pPr>
-      <w:r>
-        <w:rPr>
-          <w:rFonts w:ascii="Courier New" w:hAnsi="Courier New" w:cs="Courier New"/>
+          <w:b/>
+          <w:lang w:val="en-US"/>
+        </w:rPr>
+      </w:pPr>
+      <w:r>
+        <w:rPr>
+          <w:rFonts w:ascii="Courier New" w:hAnsi="Courier New" w:cs="Courier New"/>
+          <w:b/>
           <w:lang w:val="en-US"/>
         </w:rPr>
         <w:t xml:space="preserve">          "name": "Basic",</w:t>
@@ -27762,12 +28078,14 @@
         <w:ind w:left="708"/>
         <w:rPr>
           <w:rFonts w:ascii="Courier New" w:hAnsi="Courier New" w:cs="Courier New"/>
-          <w:lang w:val="en-US"/>
-        </w:rPr>
-      </w:pPr>
-      <w:r>
-        <w:rPr>
-          <w:rFonts w:ascii="Courier New" w:hAnsi="Courier New" w:cs="Courier New"/>
+          <w:b/>
+          <w:lang w:val="en-US"/>
+        </w:rPr>
+      </w:pPr>
+      <w:r>
+        <w:rPr>
+          <w:rFonts w:ascii="Courier New" w:hAnsi="Courier New" w:cs="Courier New"/>
+          <w:b/>
           <w:lang w:val="en-US"/>
         </w:rPr>
         <w:t xml:space="preserve">          "</w:t>
@@ -27776,6 +28094,7 @@
       <w:r>
         <w:rPr>
           <w:rFonts w:ascii="Courier New" w:hAnsi="Courier New" w:cs="Courier New"/>
+          <w:b/>
           <w:lang w:val="en-US"/>
         </w:rPr>
         <w:t>lastUsed</w:t>
@@ -27784,6 +28103,7 @@
       <w:r>
         <w:rPr>
           <w:rFonts w:ascii="Courier New" w:hAnsi="Courier New" w:cs="Courier New"/>
+          <w:b/>
           <w:lang w:val="en-US"/>
         </w:rPr>
         <w:t>": "2017-07-28T16:33:26.2758228Z"</w:t>
@@ -27795,12 +28115,14 @@
         <w:ind w:left="708"/>
         <w:rPr>
           <w:rFonts w:ascii="Courier New" w:hAnsi="Courier New" w:cs="Courier New"/>
-          <w:lang w:val="en-US"/>
-        </w:rPr>
-      </w:pPr>
-      <w:r>
-        <w:rPr>
-          <w:rFonts w:ascii="Courier New" w:hAnsi="Courier New" w:cs="Courier New"/>
+          <w:b/>
+          <w:lang w:val="en-US"/>
+        </w:rPr>
+      </w:pPr>
+      <w:r>
+        <w:rPr>
+          <w:rFonts w:ascii="Courier New" w:hAnsi="Courier New" w:cs="Courier New"/>
+          <w:b/>
           <w:lang w:val="en-US"/>
         </w:rPr>
         <w:t xml:space="preserve">        }</w:t>
@@ -27812,12 +28134,14 @@
         <w:ind w:left="708"/>
         <w:rPr>
           <w:rFonts w:ascii="Courier New" w:hAnsi="Courier New" w:cs="Courier New"/>
-          <w:lang w:val="en-US"/>
-        </w:rPr>
-      </w:pPr>
-      <w:r>
-        <w:rPr>
-          <w:rFonts w:ascii="Courier New" w:hAnsi="Courier New" w:cs="Courier New"/>
+          <w:b/>
+          <w:lang w:val="en-US"/>
+        </w:rPr>
+      </w:pPr>
+      <w:r>
+        <w:rPr>
+          <w:rFonts w:ascii="Courier New" w:hAnsi="Courier New" w:cs="Courier New"/>
+          <w:b/>
           <w:lang w:val="en-US"/>
         </w:rPr>
         <w:t xml:space="preserve">      ]</w:t>
@@ -27829,17 +28153,20 @@
         <w:ind w:left="708"/>
         <w:rPr>
           <w:rFonts w:ascii="Courier New" w:hAnsi="Courier New" w:cs="Courier New"/>
-          <w:lang w:val="en-US"/>
-        </w:rPr>
-      </w:pPr>
-      <w:r>
-        <w:rPr>
-          <w:rFonts w:ascii="Courier New" w:hAnsi="Courier New" w:cs="Courier New"/>
+          <w:b/>
+          <w:lang w:val="en-US"/>
+        </w:rPr>
+      </w:pPr>
+      <w:r>
+        <w:rPr>
+          <w:rFonts w:ascii="Courier New" w:hAnsi="Courier New" w:cs="Courier New"/>
+          <w:b/>
           <w:lang w:val="en-US"/>
         </w:rPr>
         <w:t xml:space="preserve">    },</w:t>
       </w:r>
     </w:p>
+    <w:bookmarkEnd w:id="2"/>
     <w:p>
       <w:pPr>
         <w:spacing w:after="0"/>
@@ -28023,7 +28350,7 @@
         </w:rPr>
       </w:pPr>
     </w:p>
-    <w:bookmarkEnd w:id="2"/>
+    <w:bookmarkEnd w:id="1"/>
     <w:p>
       <w:pPr>
         <w:pStyle w:val="Heading2"/>
@@ -30053,6 +30380,7 @@
   <w:style w:type="character" w:default="1" w:styleId="DefaultParagraphFont">
     <w:name w:val="Default Paragraph Font"/>
     <w:uiPriority w:val="1"/>
+    <w:semiHidden/>
     <w:unhideWhenUsed/>
   </w:style>
   <w:style w:type="table" w:default="1" w:styleId="TableNormal">

</xml_diff>

<commit_message>
Exploring future dynamic scope support. Will be easily possible with .NetCore 2.1.
</commit_message>
<xml_diff>
--- a/BasicDoc.docx
+++ b/BasicDoc.docx
@@ -8,8 +8,6 @@
           <w:lang w:val="en-US"/>
         </w:rPr>
       </w:pPr>
-      <w:bookmarkStart w:id="0" w:name="_GoBack"/>
-      <w:bookmarkEnd w:id="0"/>
     </w:p>
     <w:p>
       <w:pPr>
@@ -7574,7 +7572,7 @@
           <w:szCs w:val="19"/>
         </w:rPr>
       </w:pPr>
-      <w:bookmarkStart w:id="1" w:name="_Hlk501794312"/>
+      <w:bookmarkStart w:id="0" w:name="_Hlk501794312"/>
       <w:r>
         <w:rPr>
           <w:rFonts w:ascii="Consolas" w:hAnsi="Consolas" w:cs="Consolas"/>
@@ -20664,7 +20662,7 @@
         </w:rPr>
       </w:pPr>
     </w:p>
-    <w:bookmarkEnd w:id="1"/>
+    <w:bookmarkEnd w:id="0"/>
     <w:p>
       <w:pPr>
         <w:pStyle w:val="Heading2"/>
@@ -24209,7 +24207,7 @@
         </w:rPr>
         <w:t xml:space="preserve"> : </w:t>
       </w:r>
-      <w:bookmarkStart w:id="2" w:name="_Hlk495341972"/>
+      <w:bookmarkStart w:id="1" w:name="_Hlk495341972"/>
       <w:proofErr w:type="spellStart"/>
       <w:r>
         <w:rPr>
@@ -24220,7 +24218,7 @@
         </w:rPr>
         <w:t>AuthenticationSchemeOptions</w:t>
       </w:r>
-      <w:bookmarkEnd w:id="2"/>
+      <w:bookmarkEnd w:id="1"/>
       <w:proofErr w:type="spellEnd"/>
     </w:p>
     <w:p>
@@ -36995,23 +36993,7 @@
           <w:rFonts w:ascii="Courier New" w:hAnsi="Courier New" w:cs="Courier New"/>
           <w:lang w:val="en-US"/>
         </w:rPr>
-        <w:t xml:space="preserve">    "</w:t>
-      </w:r>
-      <w:proofErr w:type="spellStart"/>
-      <w:r>
-        <w:rPr>
-          <w:rFonts w:ascii="Courier New" w:hAnsi="Courier New" w:cs="Courier New"/>
-          <w:lang w:val="en-US"/>
-        </w:rPr>
-        <w:t>exp</w:t>
-      </w:r>
-      <w:proofErr w:type="spellEnd"/>
-      <w:r>
-        <w:rPr>
-          <w:rFonts w:ascii="Courier New" w:hAnsi="Courier New" w:cs="Courier New"/>
-          <w:lang w:val="en-US"/>
-        </w:rPr>
-        <w:t>": "2017-07-26T15:10:58.7503983Z"</w:t>
+        <w:t xml:space="preserve">    "exp": "2017-07-26T15:10:58.7503983Z"</w:t>
       </w:r>
     </w:p>
     <w:p>
@@ -37426,7 +37408,6 @@
         </w:rPr>
         <w:t xml:space="preserve"> should be done before </w:t>
       </w:r>
-      <w:proofErr w:type="spellStart"/>
       <w:r>
         <w:rPr>
           <w:rFonts w:ascii="Courier New" w:hAnsi="Courier New" w:cs="Courier New"/>
@@ -37434,7 +37415,6 @@
         </w:rPr>
         <w:t>exp</w:t>
       </w:r>
-      <w:proofErr w:type="spellEnd"/>
       <w:r>
         <w:rPr>
           <w:lang w:val="en-US"/>
@@ -37649,7 +37629,6 @@
         <w:br/>
         <w:t xml:space="preserve">There is no </w:t>
       </w:r>
-      <w:proofErr w:type="spellStart"/>
       <w:r>
         <w:rPr>
           <w:rFonts w:ascii="Courier New" w:hAnsi="Courier New" w:cs="Courier New"/>
@@ -37657,7 +37636,6 @@
         </w:rPr>
         <w:t>exp</w:t>
       </w:r>
-      <w:proofErr w:type="spellEnd"/>
       <w:r>
         <w:rPr>
           <w:lang w:val="en-US"/>
@@ -39311,7 +39289,7 @@
           <w:lang w:val="en-US"/>
         </w:rPr>
       </w:pPr>
-      <w:bookmarkStart w:id="3" w:name="_Hlk488925110"/>
+      <w:bookmarkStart w:id="2" w:name="_Hlk488925110"/>
       <w:r>
         <w:rPr>
           <w:lang w:val="en-US"/>
@@ -40331,19 +40309,8 @@
         </w:rPr>
         <w:t>401 Unauthorized</w:t>
       </w:r>
-    </w:p>
-    <w:p>
-      <w:pPr>
-        <w:rPr>
-          <w:lang w:val="en-US"/>
-        </w:rPr>
-      </w:pPr>
-      <w:r>
-        <w:rPr>
-          <w:lang w:val="en-US"/>
-        </w:rPr>
-        <w:br w:type="page"/>
-      </w:r>
+      <w:bookmarkStart w:id="3" w:name="_GoBack"/>
+      <w:bookmarkEnd w:id="3"/>
     </w:p>
     <w:p>
       <w:pPr>
@@ -40356,7 +40323,6 @@
         <w:rPr>
           <w:lang w:val="en-US"/>
         </w:rPr>
-        <w:lastRenderedPageBreak/>
         <w:t xml:space="preserve">Response body is the same as the return of a </w:t>
       </w:r>
       <w:r>
@@ -41268,23 +41234,7 @@
           <w:rFonts w:ascii="Courier New" w:hAnsi="Courier New" w:cs="Courier New"/>
           <w:lang w:val="en-US"/>
         </w:rPr>
-        <w:t xml:space="preserve">    "</w:t>
-      </w:r>
-      <w:proofErr w:type="spellStart"/>
-      <w:r>
-        <w:rPr>
-          <w:rFonts w:ascii="Courier New" w:hAnsi="Courier New" w:cs="Courier New"/>
-          <w:lang w:val="en-US"/>
-        </w:rPr>
-        <w:t>exp</w:t>
-      </w:r>
-      <w:proofErr w:type="spellEnd"/>
-      <w:r>
-        <w:rPr>
-          <w:rFonts w:ascii="Courier New" w:hAnsi="Courier New" w:cs="Courier New"/>
-          <w:lang w:val="en-US"/>
-        </w:rPr>
-        <w:t>": "2017-07-28T16:53:26.2758228Z"</w:t>
+        <w:t xml:space="preserve">    "exp": "2017-07-28T16:53:26.2758228Z"</w:t>
       </w:r>
     </w:p>
     <w:p>
@@ -41358,6 +41308,7 @@
           <w:rFonts w:ascii="Courier New" w:hAnsi="Courier New" w:cs="Courier New"/>
           <w:lang w:val="en-US"/>
         </w:rPr>
+        <w:lastRenderedPageBreak/>
         <w:t xml:space="preserve">  "refreshable": false</w:t>
       </w:r>
     </w:p>
@@ -41437,7 +41388,7 @@
         </w:rPr>
       </w:pPr>
     </w:p>
-    <w:bookmarkEnd w:id="3"/>
+    <w:bookmarkEnd w:id="2"/>
     <w:p>
       <w:pPr>
         <w:pStyle w:val="Heading2"/>

</xml_diff>